<commit_message>
IEEE 830 actualizado (Sprint 3)
</commit_message>
<xml_diff>
--- a/IEEE 830 - FINDMYTEAM.docx
+++ b/IEEE 830 - FINDMYTEAM.docx
@@ -1072,7 +1072,7 @@
               </wp:anchor>
             </w:drawing>
           </mc:Choice>
-          <mc:Fallback xmlns:wp14="http://schemas.microsoft.com/office/word/2010/wordml" xmlns:dgm="http://schemas.openxmlformats.org/drawingml/2006/diagram" xmlns:lc="http://schemas.openxmlformats.org/drawingml/2006/lockedCanvas" xmlns:c="http://schemas.openxmlformats.org/drawingml/2006/chart" xmlns:pic="http://schemas.openxmlformats.org/drawingml/2006/picture" xmlns:a="http://schemas.openxmlformats.org/drawingml/2006/main" xmlns:sl="http://schemas.openxmlformats.org/schemaLibrary/2006/main">
+          <mc:Fallback xmlns:sl="http://schemas.openxmlformats.org/schemaLibrary/2006/main" xmlns:a="http://schemas.openxmlformats.org/drawingml/2006/main" xmlns:pic="http://schemas.openxmlformats.org/drawingml/2006/picture" xmlns:c="http://schemas.openxmlformats.org/drawingml/2006/chart" xmlns:lc="http://schemas.openxmlformats.org/drawingml/2006/lockedCanvas" xmlns:dgm="http://schemas.openxmlformats.org/drawingml/2006/diagram" xmlns:wp14="http://schemas.microsoft.com/office/word/2010/wordml">
             <w:drawing>
               <wp:anchor xmlns:wp14="http://schemas.microsoft.com/office/word/2010/wordprocessingDrawing" distT="0" distB="0" distL="114300" distR="114300" simplePos="0" relativeHeight="0" behindDoc="0" locked="0" layoutInCell="1" hidden="0" allowOverlap="1" wp14:anchorId="1F7FBFAA" wp14:editId="7777777">
                 <wp:simplePos x="0" y="0"/>
@@ -2263,7 +2263,7 @@
               </wp:anchor>
             </w:drawing>
           </mc:Choice>
-          <mc:Fallback xmlns:wp14="http://schemas.microsoft.com/office/word/2010/wordml" xmlns:dgm="http://schemas.openxmlformats.org/drawingml/2006/diagram" xmlns:lc="http://schemas.openxmlformats.org/drawingml/2006/lockedCanvas" xmlns:c="http://schemas.openxmlformats.org/drawingml/2006/chart" xmlns:pic="http://schemas.openxmlformats.org/drawingml/2006/picture" xmlns:a="http://schemas.openxmlformats.org/drawingml/2006/main" xmlns:sl="http://schemas.openxmlformats.org/schemaLibrary/2006/main">
+          <mc:Fallback xmlns:sl="http://schemas.openxmlformats.org/schemaLibrary/2006/main" xmlns:a="http://schemas.openxmlformats.org/drawingml/2006/main" xmlns:pic="http://schemas.openxmlformats.org/drawingml/2006/picture" xmlns:c="http://schemas.openxmlformats.org/drawingml/2006/chart" xmlns:lc="http://schemas.openxmlformats.org/drawingml/2006/lockedCanvas" xmlns:dgm="http://schemas.openxmlformats.org/drawingml/2006/diagram" xmlns:wp14="http://schemas.microsoft.com/office/word/2010/wordml">
             <w:drawing>
               <wp:anchor xmlns:wp14="http://schemas.microsoft.com/office/word/2010/wordprocessingDrawing" distT="0" distB="0" distL="114300" distR="114300" simplePos="0" relativeHeight="0" behindDoc="0" locked="0" layoutInCell="1" hidden="0" allowOverlap="1" wp14:anchorId="1D5D3CFE" wp14:editId="7777777">
                 <wp:simplePos x="0" y="0"/>
@@ -3658,7 +3658,7 @@
               </wp:anchor>
             </w:drawing>
           </mc:Choice>
-          <mc:Fallback xmlns:wp14="http://schemas.microsoft.com/office/word/2010/wordml" xmlns:dgm="http://schemas.openxmlformats.org/drawingml/2006/diagram" xmlns:lc="http://schemas.openxmlformats.org/drawingml/2006/lockedCanvas" xmlns:c="http://schemas.openxmlformats.org/drawingml/2006/chart" xmlns:pic="http://schemas.openxmlformats.org/drawingml/2006/picture" xmlns:a="http://schemas.openxmlformats.org/drawingml/2006/main" xmlns:sl="http://schemas.openxmlformats.org/schemaLibrary/2006/main">
+          <mc:Fallback xmlns:sl="http://schemas.openxmlformats.org/schemaLibrary/2006/main" xmlns:a="http://schemas.openxmlformats.org/drawingml/2006/main" xmlns:pic="http://schemas.openxmlformats.org/drawingml/2006/picture" xmlns:c="http://schemas.openxmlformats.org/drawingml/2006/chart" xmlns:lc="http://schemas.openxmlformats.org/drawingml/2006/lockedCanvas" xmlns:dgm="http://schemas.openxmlformats.org/drawingml/2006/diagram" xmlns:wp14="http://schemas.microsoft.com/office/word/2010/wordml">
             <w:drawing>
               <wp:anchor xmlns:wp14="http://schemas.microsoft.com/office/word/2010/wordprocessingDrawing" distT="0" distB="0" distL="114300" distR="114300" simplePos="0" relativeHeight="0" behindDoc="0" locked="0" layoutInCell="1" hidden="0" allowOverlap="1" wp14:anchorId="5A4EC8AA" wp14:editId="7777777">
                 <wp:simplePos x="0" y="0"/>
@@ -6518,84 +6518,43 @@
                 <w:color w:val="202124"/>
                 <w:shd w:val="clear" w:color="auto" w:fill="FFFFFF"/>
               </w:rPr>
-              <w:t>P</w:t>
-            </w:r>
+              <w:t xml:space="preserve">Parte de la </w:t>
+            </w:r>
+            <w:proofErr w:type="gramStart"/>
             <w:r>
               <w:rPr>
                 <w:rFonts w:ascii="Times New Roman" w:hAnsi="Times New Roman" w:cs="Times New Roman"/>
                 <w:color w:val="202124"/>
                 <w:shd w:val="clear" w:color="auto" w:fill="FFFFFF"/>
               </w:rPr>
-              <w:t xml:space="preserve">arte de la </w:t>
-            </w:r>
-            <w:proofErr w:type="gramStart"/>
+              <w:t>app</w:t>
+            </w:r>
+            <w:proofErr w:type="gramEnd"/>
             <w:r>
               <w:rPr>
                 <w:rFonts w:ascii="Times New Roman" w:hAnsi="Times New Roman" w:cs="Times New Roman"/>
                 <w:color w:val="202124"/>
                 <w:shd w:val="clear" w:color="auto" w:fill="FFFFFF"/>
               </w:rPr>
-              <w:t>app</w:t>
-            </w:r>
-            <w:proofErr w:type="gramEnd"/>
-            <w:r>
-              <w:rPr>
-                <w:rFonts w:ascii="Times New Roman" w:hAnsi="Times New Roman" w:cs="Times New Roman"/>
-                <w:color w:val="202124"/>
-                <w:shd w:val="clear" w:color="auto" w:fill="FFFFFF"/>
+              <w:t xml:space="preserve"> o sitio web que el usuario final no puede ver.</w:t>
+            </w:r>
+            <w:r>
+              <w:rPr>
+                <w:rFonts w:ascii="Times New Roman" w:hAnsi="Times New Roman" w:cs="Times New Roman"/>
+                <w:b/>
+                <w:sz w:val="20"/>
+                <w:szCs w:val="20"/>
               </w:rPr>
               <w:t xml:space="preserve"> </w:t>
             </w:r>
             <w:r>
               <w:rPr>
                 <w:rFonts w:ascii="Times New Roman" w:hAnsi="Times New Roman" w:cs="Times New Roman"/>
-                <w:color w:val="202124"/>
-                <w:shd w:val="clear" w:color="auto" w:fill="FFFFFF"/>
-              </w:rPr>
-              <w:t xml:space="preserve">o sitio web </w:t>
-            </w:r>
-            <w:r>
-              <w:rPr>
-                <w:rFonts w:ascii="Times New Roman" w:hAnsi="Times New Roman" w:cs="Times New Roman"/>
-                <w:color w:val="202124"/>
-                <w:shd w:val="clear" w:color="auto" w:fill="FFFFFF"/>
-              </w:rPr>
-              <w:t>que el usuario final no puede ver</w:t>
-            </w:r>
-            <w:r>
-              <w:rPr>
-                <w:rFonts w:ascii="Times New Roman" w:hAnsi="Times New Roman" w:cs="Times New Roman"/>
-                <w:color w:val="202124"/>
-                <w:shd w:val="clear" w:color="auto" w:fill="FFFFFF"/>
-              </w:rPr>
-              <w:t>.</w:t>
-            </w:r>
-            <w:r>
-              <w:rPr>
-                <w:rFonts w:ascii="Times New Roman" w:hAnsi="Times New Roman" w:cs="Times New Roman"/>
-                <w:b/>
-                <w:sz w:val="20"/>
-                <w:szCs w:val="20"/>
-              </w:rPr>
-              <w:t xml:space="preserve"> </w:t>
-            </w:r>
-            <w:r>
-              <w:rPr>
-                <w:rFonts w:ascii="Times New Roman" w:hAnsi="Times New Roman" w:cs="Times New Roman"/>
                 <w:bCs/>
                 <w:sz w:val="20"/>
                 <w:szCs w:val="20"/>
               </w:rPr>
-              <w:t>Desarrollo de la funcionalidad del sistema</w:t>
-            </w:r>
-            <w:r>
-              <w:rPr>
-                <w:rFonts w:ascii="Times New Roman" w:hAnsi="Times New Roman" w:cs="Times New Roman"/>
-                <w:bCs/>
-                <w:sz w:val="20"/>
-                <w:szCs w:val="20"/>
-              </w:rPr>
-              <w:t>.</w:t>
+              <w:t>Desarrollo de la funcionalidad del sistema.</w:t>
             </w:r>
           </w:p>
         </w:tc>
@@ -6678,17 +6637,7 @@
                 <w:szCs w:val="20"/>
                 <w:shd w:val="clear" w:color="auto" w:fill="FFFFFF"/>
               </w:rPr>
-              <w:t>L</w:t>
-            </w:r>
-            <w:r>
-              <w:rPr>
-                <w:rFonts w:ascii="Times New Roman" w:hAnsi="Times New Roman" w:cs="Times New Roman"/>
-                <w:color w:val="202124"/>
-                <w:sz w:val="20"/>
-                <w:szCs w:val="20"/>
-                <w:shd w:val="clear" w:color="auto" w:fill="FFFFFF"/>
-              </w:rPr>
-              <w:t>a parte visible de las aplicaciones y sitios web</w:t>
+              <w:t>La parte visible de las aplicaciones y sitios web</w:t>
             </w:r>
           </w:p>
         </w:tc>
@@ -7029,7 +6978,7 @@
               </wp:anchor>
             </w:drawing>
           </mc:Choice>
-          <mc:Fallback xmlns:wp14="http://schemas.microsoft.com/office/word/2010/wordml" xmlns:dgm="http://schemas.openxmlformats.org/drawingml/2006/diagram" xmlns:lc="http://schemas.openxmlformats.org/drawingml/2006/lockedCanvas" xmlns:c="http://schemas.openxmlformats.org/drawingml/2006/chart" xmlns:pic="http://schemas.openxmlformats.org/drawingml/2006/picture" xmlns:a="http://schemas.openxmlformats.org/drawingml/2006/main" xmlns:sl="http://schemas.openxmlformats.org/schemaLibrary/2006/main">
+          <mc:Fallback xmlns:sl="http://schemas.openxmlformats.org/schemaLibrary/2006/main" xmlns:a="http://schemas.openxmlformats.org/drawingml/2006/main" xmlns:pic="http://schemas.openxmlformats.org/drawingml/2006/picture" xmlns:c="http://schemas.openxmlformats.org/drawingml/2006/chart" xmlns:lc="http://schemas.openxmlformats.org/drawingml/2006/lockedCanvas" xmlns:dgm="http://schemas.openxmlformats.org/drawingml/2006/diagram" xmlns:wp14="http://schemas.microsoft.com/office/word/2010/wordml">
             <w:drawing>
               <wp:anchor xmlns:wp14="http://schemas.microsoft.com/office/word/2010/wordprocessingDrawing" distT="0" distB="0" distL="114300" distR="114300" simplePos="0" relativeHeight="0" behindDoc="0" locked="0" layoutInCell="1" hidden="0" allowOverlap="1" wp14:anchorId="76662392" wp14:editId="7777777">
                 <wp:simplePos x="0" y="0"/>
@@ -8449,48 +8398,6 @@
     </w:p>
     <w:p>
       <w:pPr>
-        <w:pStyle w:val="Prrafodelista"/>
-        <w:numPr>
-          <w:ilvl w:val="0"/>
-          <w:numId w:val="13"/>
-        </w:numPr>
-        <w:rPr>
-          <w:rFonts w:ascii="Times New Roman" w:hAnsi="Times New Roman" w:cs="Times New Roman"/>
-        </w:rPr>
-      </w:pPr>
-      <w:r>
-        <w:rPr>
-          <w:rFonts w:ascii="Times New Roman" w:hAnsi="Times New Roman" w:cs="Times New Roman"/>
-        </w:rPr>
-        <w:t>Chat para que los usuarios se puedan comunicar entre ellos.</w:t>
-      </w:r>
-    </w:p>
-    <w:p>
-      <w:pPr>
-        <w:ind w:left="581"/>
-        <w:rPr>
-          <w:rFonts w:ascii="Times New Roman" w:hAnsi="Times New Roman" w:cs="Times New Roman"/>
-        </w:rPr>
-      </w:pPr>
-    </w:p>
-    <w:p>
-      <w:pPr>
-        <w:ind w:left="581"/>
-        <w:rPr>
-          <w:rFonts w:ascii="Times New Roman" w:hAnsi="Times New Roman" w:cs="Times New Roman"/>
-        </w:rPr>
-      </w:pPr>
-    </w:p>
-    <w:p>
-      <w:pPr>
-        <w:ind w:left="581"/>
-        <w:rPr>
-          <w:rFonts w:ascii="Times New Roman" w:hAnsi="Times New Roman" w:cs="Times New Roman"/>
-        </w:rPr>
-      </w:pPr>
-    </w:p>
-    <w:p>
-      <w:pPr>
         <w:pBdr>
           <w:top w:val="nil"/>
           <w:left w:val="nil"/>
@@ -8521,7 +8428,6 @@
         <w:rPr>
           <w:rFonts w:ascii="Times New Roman" w:hAnsi="Times New Roman" w:cs="Times New Roman"/>
         </w:rPr>
-        <w:lastRenderedPageBreak/>
         <w:t>Product</w:t>
       </w:r>
       <w:proofErr w:type="spellEnd"/>
@@ -8682,6 +8588,7 @@
                 <w:rFonts w:ascii="Times New Roman" w:hAnsi="Times New Roman" w:cs="Times New Roman"/>
                 <w:lang w:val="en-US"/>
               </w:rPr>
+              <w:lastRenderedPageBreak/>
               <w:t>Nombre</w:t>
             </w:r>
           </w:p>
@@ -8716,29 +8623,15 @@
                 <w:rFonts w:ascii="Times New Roman" w:hAnsi="Times New Roman" w:cs="Times New Roman"/>
                 <w:lang w:val="en-US"/>
               </w:rPr>
-              <w:t>Registr</w:t>
-            </w:r>
-            <w:r>
-              <w:rPr>
-                <w:rFonts w:ascii="Times New Roman" w:hAnsi="Times New Roman" w:cs="Times New Roman"/>
-                <w:lang w:val="en-US"/>
-              </w:rPr>
-              <w:t>o</w:t>
-            </w:r>
-            <w:proofErr w:type="spellEnd"/>
-            <w:r>
-              <w:rPr>
-                <w:rFonts w:ascii="Times New Roman" w:hAnsi="Times New Roman" w:cs="Times New Roman"/>
-                <w:lang w:val="en-US"/>
-              </w:rPr>
-              <w:t xml:space="preserve"> de</w:t>
-            </w:r>
-            <w:r>
-              <w:rPr>
-                <w:rFonts w:ascii="Times New Roman" w:hAnsi="Times New Roman" w:cs="Times New Roman"/>
-                <w:lang w:val="en-US"/>
-              </w:rPr>
-              <w:t xml:space="preserve"> </w:t>
+              <w:t>Registro</w:t>
+            </w:r>
+            <w:proofErr w:type="spellEnd"/>
+            <w:r>
+              <w:rPr>
+                <w:rFonts w:ascii="Times New Roman" w:hAnsi="Times New Roman" w:cs="Times New Roman"/>
+                <w:lang w:val="en-US"/>
+              </w:rPr>
+              <w:t xml:space="preserve"> de </w:t>
             </w:r>
             <w:proofErr w:type="spellStart"/>
             <w:r>
@@ -8833,15 +8726,7 @@
                 <w:bCs/>
                 <w:lang w:val="en-US"/>
               </w:rPr>
-              <w:t>C</w:t>
-            </w:r>
-            <w:r>
-              <w:rPr>
-                <w:rFonts w:ascii="Times New Roman" w:hAnsi="Times New Roman" w:cs="Times New Roman"/>
-                <w:bCs/>
-                <w:lang w:val="en-US"/>
-              </w:rPr>
-              <w:t>ada</w:t>
+              <w:t>Cada</w:t>
             </w:r>
             <w:proofErr w:type="spellEnd"/>
             <w:r>
@@ -9097,14 +8982,7 @@
                 <w:rFonts w:ascii="Times New Roman" w:hAnsi="Times New Roman" w:cs="Times New Roman"/>
                 <w:lang w:val="en-US"/>
               </w:rPr>
-              <w:t xml:space="preserve"> </w:t>
-            </w:r>
-            <w:r>
-              <w:rPr>
-                <w:rFonts w:ascii="Times New Roman" w:hAnsi="Times New Roman" w:cs="Times New Roman"/>
-                <w:lang w:val="en-US"/>
-              </w:rPr>
-              <w:t>y Password.</w:t>
+              <w:t xml:space="preserve"> y Password.</w:t>
             </w:r>
           </w:p>
         </w:tc>
@@ -9638,16 +9516,7 @@
                 <w:szCs w:val="20"/>
                 <w:lang w:val="en-US"/>
               </w:rPr>
-              <w:t>se</w:t>
-            </w:r>
-            <w:r>
-              <w:rPr>
-                <w:rFonts w:ascii="Times New Roman" w:hAnsi="Times New Roman" w:cs="Times New Roman"/>
-                <w:sz w:val="20"/>
-                <w:szCs w:val="20"/>
-                <w:lang w:val="en-US"/>
-              </w:rPr>
-              <w:t>r</w:t>
+              <w:t>rse</w:t>
             </w:r>
             <w:proofErr w:type="spellEnd"/>
             <w:r>
@@ -10741,16 +10610,7 @@
                 <w:szCs w:val="20"/>
                 <w:lang w:val="en-US"/>
               </w:rPr>
-              <w:t>Permit</w:t>
-            </w:r>
-            <w:r>
-              <w:rPr>
-                <w:rFonts w:ascii="Times New Roman" w:hAnsi="Times New Roman" w:cs="Times New Roman"/>
-                <w:sz w:val="20"/>
-                <w:szCs w:val="20"/>
-                <w:lang w:val="en-US"/>
-              </w:rPr>
-              <w:t>ir</w:t>
+              <w:t>Permitir</w:t>
             </w:r>
             <w:proofErr w:type="spellEnd"/>
             <w:r>
@@ -11746,6 +11606,688 @@
         </w:rPr>
       </w:pPr>
     </w:p>
+    <w:tbl>
+      <w:tblPr>
+        <w:tblStyle w:val="Tablaconcuadrcula"/>
+        <w:tblW w:w="9165" w:type="dxa"/>
+        <w:jc w:val="center"/>
+        <w:tblBorders>
+          <w:top w:val="single" w:sz="12" w:space="0" w:color="1F497D" w:themeColor="text2"/>
+          <w:left w:val="single" w:sz="12" w:space="0" w:color="1F497D" w:themeColor="text2"/>
+          <w:bottom w:val="single" w:sz="12" w:space="0" w:color="1F497D" w:themeColor="text2"/>
+          <w:right w:val="single" w:sz="12" w:space="0" w:color="1F497D" w:themeColor="text2"/>
+          <w:insideH w:val="single" w:sz="12" w:space="0" w:color="1F497D" w:themeColor="text2"/>
+          <w:insideV w:val="single" w:sz="12" w:space="0" w:color="1F497D" w:themeColor="text2"/>
+        </w:tblBorders>
+        <w:tblLayout w:type="fixed"/>
+        <w:tblLook w:val="04A0" w:firstRow="1" w:lastRow="0" w:firstColumn="1" w:lastColumn="0" w:noHBand="0" w:noVBand="1"/>
+      </w:tblPr>
+      <w:tblGrid>
+        <w:gridCol w:w="4582"/>
+        <w:gridCol w:w="4583"/>
+      </w:tblGrid>
+      <w:tr>
+        <w:trPr>
+          <w:trHeight w:val="365"/>
+          <w:jc w:val="center"/>
+        </w:trPr>
+        <w:tc>
+          <w:tcPr>
+            <w:tcW w:w="4580" w:type="dxa"/>
+            <w:tcBorders>
+              <w:top w:val="single" w:sz="12" w:space="0" w:color="1F497D" w:themeColor="text2"/>
+              <w:left w:val="single" w:sz="12" w:space="0" w:color="1F497D" w:themeColor="text2"/>
+              <w:bottom w:val="single" w:sz="12" w:space="0" w:color="1F497D" w:themeColor="text2"/>
+              <w:right w:val="single" w:sz="12" w:space="0" w:color="1F497D" w:themeColor="text2"/>
+            </w:tcBorders>
+            <w:shd w:val="clear" w:color="auto" w:fill="EEECE1" w:themeFill="background2"/>
+            <w:vAlign w:val="center"/>
+            <w:hideMark/>
+          </w:tcPr>
+          <w:p>
+            <w:pPr>
+              <w:pStyle w:val="TableParagraph"/>
+              <w:spacing w:before="112" w:line="233" w:lineRule="exact"/>
+              <w:jc w:val="center"/>
+              <w:rPr>
+                <w:rFonts w:ascii="Times New Roman" w:hAnsi="Times New Roman" w:cs="Times New Roman"/>
+                <w:b/>
+                <w:color w:val="FFFFFF" w:themeColor="background1"/>
+                <w:sz w:val="20"/>
+                <w:szCs w:val="20"/>
+                <w:lang w:val="en-US"/>
+              </w:rPr>
+            </w:pPr>
+            <w:r>
+              <w:rPr>
+                <w:rFonts w:ascii="Times New Roman" w:hAnsi="Times New Roman" w:cs="Times New Roman"/>
+                <w:sz w:val="20"/>
+                <w:szCs w:val="20"/>
+                <w:lang w:val="en-US"/>
+              </w:rPr>
+              <w:t xml:space="preserve">Código del </w:t>
+            </w:r>
+            <w:proofErr w:type="spellStart"/>
+            <w:r>
+              <w:rPr>
+                <w:rFonts w:ascii="Times New Roman" w:hAnsi="Times New Roman" w:cs="Times New Roman"/>
+                <w:sz w:val="20"/>
+                <w:szCs w:val="20"/>
+                <w:lang w:val="en-US"/>
+              </w:rPr>
+              <w:t>Requerimiento</w:t>
+            </w:r>
+            <w:proofErr w:type="spellEnd"/>
+            <w:r>
+              <w:rPr>
+                <w:rFonts w:ascii="Times New Roman" w:hAnsi="Times New Roman" w:cs="Times New Roman"/>
+                <w:sz w:val="20"/>
+                <w:szCs w:val="20"/>
+                <w:lang w:val="en-US"/>
+              </w:rPr>
+              <w:t xml:space="preserve">                                        </w:t>
+            </w:r>
+          </w:p>
+        </w:tc>
+        <w:tc>
+          <w:tcPr>
+            <w:tcW w:w="4580" w:type="dxa"/>
+            <w:tcBorders>
+              <w:top w:val="single" w:sz="12" w:space="0" w:color="1F497D" w:themeColor="text2"/>
+              <w:left w:val="single" w:sz="12" w:space="0" w:color="1F497D" w:themeColor="text2"/>
+              <w:bottom w:val="single" w:sz="12" w:space="0" w:color="1F497D" w:themeColor="text2"/>
+              <w:right w:val="single" w:sz="12" w:space="0" w:color="1F497D" w:themeColor="text2"/>
+            </w:tcBorders>
+            <w:shd w:val="clear" w:color="auto" w:fill="EEECE1" w:themeFill="background2"/>
+            <w:vAlign w:val="center"/>
+            <w:hideMark/>
+          </w:tcPr>
+          <w:p>
+            <w:pPr>
+              <w:pStyle w:val="TableParagraph"/>
+              <w:spacing w:before="112" w:line="233" w:lineRule="exact"/>
+              <w:jc w:val="center"/>
+              <w:rPr>
+                <w:rFonts w:ascii="Times New Roman" w:hAnsi="Times New Roman" w:cs="Times New Roman"/>
+                <w:b/>
+                <w:color w:val="FFFFFF" w:themeColor="background1"/>
+                <w:sz w:val="20"/>
+                <w:szCs w:val="20"/>
+                <w:lang w:val="en-US"/>
+              </w:rPr>
+            </w:pPr>
+            <w:r>
+              <w:rPr>
+                <w:rFonts w:ascii="Times New Roman" w:hAnsi="Times New Roman" w:cs="Times New Roman"/>
+                <w:sz w:val="20"/>
+                <w:szCs w:val="20"/>
+                <w:lang w:val="en-US"/>
+              </w:rPr>
+              <w:t>RF0</w:t>
+            </w:r>
+            <w:r>
+              <w:rPr>
+                <w:rFonts w:ascii="Times New Roman" w:hAnsi="Times New Roman" w:cs="Times New Roman"/>
+                <w:lang w:val="en-US"/>
+              </w:rPr>
+              <w:t>5</w:t>
+            </w:r>
+          </w:p>
+        </w:tc>
+      </w:tr>
+      <w:tr>
+        <w:trPr>
+          <w:trHeight w:val="340"/>
+          <w:jc w:val="center"/>
+        </w:trPr>
+        <w:tc>
+          <w:tcPr>
+            <w:tcW w:w="4580" w:type="dxa"/>
+            <w:tcBorders>
+              <w:top w:val="single" w:sz="12" w:space="0" w:color="1F497D" w:themeColor="text2"/>
+              <w:left w:val="single" w:sz="12" w:space="0" w:color="1F497D" w:themeColor="text2"/>
+              <w:bottom w:val="single" w:sz="12" w:space="0" w:color="1F497D" w:themeColor="text2"/>
+              <w:right w:val="single" w:sz="12" w:space="0" w:color="1F497D" w:themeColor="text2"/>
+            </w:tcBorders>
+            <w:shd w:val="clear" w:color="auto" w:fill="EEECE1" w:themeFill="background2"/>
+            <w:vAlign w:val="center"/>
+            <w:hideMark/>
+          </w:tcPr>
+          <w:p>
+            <w:pPr>
+              <w:pStyle w:val="TableParagraph"/>
+              <w:spacing w:before="97" w:line="223" w:lineRule="exact"/>
+              <w:ind w:left="105"/>
+              <w:jc w:val="center"/>
+              <w:rPr>
+                <w:rFonts w:ascii="Times New Roman" w:hAnsi="Times New Roman" w:cs="Times New Roman"/>
+                <w:b/>
+                <w:sz w:val="20"/>
+                <w:szCs w:val="20"/>
+                <w:lang w:val="en-US"/>
+              </w:rPr>
+            </w:pPr>
+            <w:r>
+              <w:rPr>
+                <w:rFonts w:ascii="Times New Roman" w:hAnsi="Times New Roman" w:cs="Times New Roman"/>
+                <w:b/>
+                <w:sz w:val="20"/>
+                <w:szCs w:val="20"/>
+                <w:lang w:val="en-US"/>
+              </w:rPr>
+              <w:t>Nombre</w:t>
+            </w:r>
+          </w:p>
+        </w:tc>
+        <w:tc>
+          <w:tcPr>
+            <w:tcW w:w="4580" w:type="dxa"/>
+            <w:tcBorders>
+              <w:top w:val="single" w:sz="12" w:space="0" w:color="1F497D" w:themeColor="text2"/>
+              <w:left w:val="single" w:sz="12" w:space="0" w:color="1F497D" w:themeColor="text2"/>
+              <w:bottom w:val="single" w:sz="12" w:space="0" w:color="1F497D" w:themeColor="text2"/>
+              <w:right w:val="single" w:sz="12" w:space="0" w:color="1F497D" w:themeColor="text2"/>
+            </w:tcBorders>
+            <w:shd w:val="clear" w:color="auto" w:fill="EEECE1" w:themeFill="background2"/>
+            <w:vAlign w:val="center"/>
+            <w:hideMark/>
+          </w:tcPr>
+          <w:p>
+            <w:pPr>
+              <w:pStyle w:val="TableParagraph"/>
+              <w:spacing w:before="97" w:line="223" w:lineRule="exact"/>
+              <w:ind w:left="105"/>
+              <w:jc w:val="center"/>
+              <w:rPr>
+                <w:rFonts w:ascii="Times New Roman" w:hAnsi="Times New Roman" w:cs="Times New Roman"/>
+                <w:sz w:val="20"/>
+                <w:szCs w:val="20"/>
+                <w:lang w:val="en-US"/>
+              </w:rPr>
+            </w:pPr>
+            <w:proofErr w:type="spellStart"/>
+            <w:r>
+              <w:rPr>
+                <w:rFonts w:ascii="Times New Roman" w:hAnsi="Times New Roman" w:cs="Times New Roman"/>
+                <w:sz w:val="20"/>
+                <w:szCs w:val="20"/>
+                <w:lang w:val="en-US"/>
+              </w:rPr>
+              <w:t>Calculo</w:t>
+            </w:r>
+            <w:proofErr w:type="spellEnd"/>
+            <w:r>
+              <w:rPr>
+                <w:rFonts w:ascii="Times New Roman" w:hAnsi="Times New Roman" w:cs="Times New Roman"/>
+                <w:sz w:val="20"/>
+                <w:szCs w:val="20"/>
+                <w:lang w:val="en-US"/>
+              </w:rPr>
+              <w:t xml:space="preserve"> de días </w:t>
+            </w:r>
+            <w:proofErr w:type="spellStart"/>
+            <w:r>
+              <w:rPr>
+                <w:rFonts w:ascii="Times New Roman" w:hAnsi="Times New Roman" w:cs="Times New Roman"/>
+                <w:sz w:val="20"/>
+                <w:szCs w:val="20"/>
+                <w:lang w:val="en-US"/>
+              </w:rPr>
+              <w:t>restantes</w:t>
+            </w:r>
+            <w:proofErr w:type="spellEnd"/>
+            <w:r>
+              <w:rPr>
+                <w:rFonts w:ascii="Times New Roman" w:hAnsi="Times New Roman" w:cs="Times New Roman"/>
+                <w:sz w:val="20"/>
+                <w:szCs w:val="20"/>
+                <w:lang w:val="en-US"/>
+              </w:rPr>
+              <w:t xml:space="preserve"> para </w:t>
+            </w:r>
+            <w:proofErr w:type="spellStart"/>
+            <w:r>
+              <w:rPr>
+                <w:rFonts w:ascii="Times New Roman" w:hAnsi="Times New Roman" w:cs="Times New Roman"/>
+                <w:sz w:val="20"/>
+                <w:szCs w:val="20"/>
+                <w:lang w:val="en-US"/>
+              </w:rPr>
+              <w:t>tu</w:t>
+            </w:r>
+            <w:proofErr w:type="spellEnd"/>
+            <w:r>
+              <w:rPr>
+                <w:rFonts w:ascii="Times New Roman" w:hAnsi="Times New Roman" w:cs="Times New Roman"/>
+                <w:sz w:val="20"/>
+                <w:szCs w:val="20"/>
+                <w:lang w:val="en-US"/>
+              </w:rPr>
+              <w:t xml:space="preserve"> proximo </w:t>
+            </w:r>
+            <w:proofErr w:type="spellStart"/>
+            <w:r>
+              <w:rPr>
+                <w:rFonts w:ascii="Times New Roman" w:hAnsi="Times New Roman" w:cs="Times New Roman"/>
+                <w:sz w:val="20"/>
+                <w:szCs w:val="20"/>
+                <w:lang w:val="en-US"/>
+              </w:rPr>
+              <w:t>partido</w:t>
+            </w:r>
+            <w:proofErr w:type="spellEnd"/>
+          </w:p>
+        </w:tc>
+      </w:tr>
+      <w:tr>
+        <w:trPr>
+          <w:trHeight w:val="345"/>
+          <w:jc w:val="center"/>
+        </w:trPr>
+        <w:tc>
+          <w:tcPr>
+            <w:tcW w:w="4580" w:type="dxa"/>
+            <w:tcBorders>
+              <w:top w:val="single" w:sz="12" w:space="0" w:color="1F497D" w:themeColor="text2"/>
+              <w:left w:val="single" w:sz="12" w:space="0" w:color="1F497D" w:themeColor="text2"/>
+              <w:bottom w:val="single" w:sz="12" w:space="0" w:color="1F497D" w:themeColor="text2"/>
+              <w:right w:val="single" w:sz="12" w:space="0" w:color="1F497D" w:themeColor="text2"/>
+            </w:tcBorders>
+            <w:shd w:val="clear" w:color="auto" w:fill="EEECE1" w:themeFill="background2"/>
+            <w:vAlign w:val="center"/>
+            <w:hideMark/>
+          </w:tcPr>
+          <w:p>
+            <w:pPr>
+              <w:pStyle w:val="TableParagraph"/>
+              <w:spacing w:before="102" w:line="223" w:lineRule="exact"/>
+              <w:ind w:left="105"/>
+              <w:jc w:val="center"/>
+              <w:rPr>
+                <w:rFonts w:ascii="Times New Roman" w:hAnsi="Times New Roman" w:cs="Times New Roman"/>
+                <w:b/>
+                <w:sz w:val="20"/>
+                <w:szCs w:val="20"/>
+                <w:lang w:val="en-US"/>
+              </w:rPr>
+            </w:pPr>
+            <w:proofErr w:type="spellStart"/>
+            <w:r>
+              <w:rPr>
+                <w:rFonts w:ascii="Times New Roman" w:hAnsi="Times New Roman" w:cs="Times New Roman"/>
+                <w:b/>
+                <w:sz w:val="20"/>
+                <w:szCs w:val="20"/>
+                <w:lang w:val="en-US"/>
+              </w:rPr>
+              <w:t>Propósito</w:t>
+            </w:r>
+            <w:proofErr w:type="spellEnd"/>
+          </w:p>
+        </w:tc>
+        <w:tc>
+          <w:tcPr>
+            <w:tcW w:w="4580" w:type="dxa"/>
+            <w:tcBorders>
+              <w:top w:val="single" w:sz="12" w:space="0" w:color="1F497D" w:themeColor="text2"/>
+              <w:left w:val="single" w:sz="12" w:space="0" w:color="1F497D" w:themeColor="text2"/>
+              <w:bottom w:val="single" w:sz="12" w:space="0" w:color="1F497D" w:themeColor="text2"/>
+              <w:right w:val="single" w:sz="12" w:space="0" w:color="1F497D" w:themeColor="text2"/>
+            </w:tcBorders>
+            <w:shd w:val="clear" w:color="auto" w:fill="EEECE1" w:themeFill="background2"/>
+            <w:vAlign w:val="center"/>
+            <w:hideMark/>
+          </w:tcPr>
+          <w:p>
+            <w:pPr>
+              <w:pStyle w:val="TableParagraph"/>
+              <w:spacing w:before="102" w:line="223" w:lineRule="exact"/>
+              <w:ind w:left="105"/>
+              <w:jc w:val="center"/>
+              <w:rPr>
+                <w:rFonts w:ascii="Times New Roman" w:hAnsi="Times New Roman" w:cs="Times New Roman"/>
+                <w:sz w:val="20"/>
+                <w:szCs w:val="20"/>
+                <w:lang w:val="en-US"/>
+              </w:rPr>
+            </w:pPr>
+            <w:proofErr w:type="spellStart"/>
+            <w:r>
+              <w:rPr>
+                <w:rFonts w:ascii="Times New Roman" w:hAnsi="Times New Roman" w:cs="Times New Roman"/>
+                <w:sz w:val="20"/>
+                <w:szCs w:val="20"/>
+                <w:lang w:val="en-US"/>
+              </w:rPr>
+              <w:t>Notificación</w:t>
+            </w:r>
+            <w:proofErr w:type="spellEnd"/>
+            <w:r>
+              <w:rPr>
+                <w:rFonts w:ascii="Times New Roman" w:hAnsi="Times New Roman" w:cs="Times New Roman"/>
+                <w:sz w:val="20"/>
+                <w:szCs w:val="20"/>
+                <w:lang w:val="en-US"/>
+              </w:rPr>
+              <w:t xml:space="preserve"> </w:t>
+            </w:r>
+            <w:r>
+              <w:rPr>
+                <w:rFonts w:ascii="Times New Roman" w:hAnsi="Times New Roman" w:cs="Times New Roman"/>
+                <w:sz w:val="20"/>
+                <w:szCs w:val="20"/>
+                <w:lang w:val="en-US"/>
+              </w:rPr>
+              <w:t xml:space="preserve">de </w:t>
+            </w:r>
+            <w:proofErr w:type="spellStart"/>
+            <w:r>
+              <w:rPr>
+                <w:rFonts w:ascii="Times New Roman" w:hAnsi="Times New Roman" w:cs="Times New Roman"/>
+                <w:sz w:val="20"/>
+                <w:szCs w:val="20"/>
+                <w:lang w:val="en-US"/>
+              </w:rPr>
+              <w:t>cuantos</w:t>
+            </w:r>
+            <w:proofErr w:type="spellEnd"/>
+            <w:r>
+              <w:rPr>
+                <w:rFonts w:ascii="Times New Roman" w:hAnsi="Times New Roman" w:cs="Times New Roman"/>
+                <w:sz w:val="20"/>
+                <w:szCs w:val="20"/>
+                <w:lang w:val="en-US"/>
+              </w:rPr>
+              <w:t xml:space="preserve"> días </w:t>
+            </w:r>
+            <w:proofErr w:type="spellStart"/>
+            <w:r>
+              <w:rPr>
+                <w:rFonts w:ascii="Times New Roman" w:hAnsi="Times New Roman" w:cs="Times New Roman"/>
+                <w:sz w:val="20"/>
+                <w:szCs w:val="20"/>
+                <w:lang w:val="en-US"/>
+              </w:rPr>
+              <w:t>quedan</w:t>
+            </w:r>
+            <w:proofErr w:type="spellEnd"/>
+            <w:r>
+              <w:rPr>
+                <w:rFonts w:ascii="Times New Roman" w:hAnsi="Times New Roman" w:cs="Times New Roman"/>
+                <w:sz w:val="20"/>
+                <w:szCs w:val="20"/>
+                <w:lang w:val="en-US"/>
+              </w:rPr>
+              <w:t xml:space="preserve"> para </w:t>
+            </w:r>
+            <w:proofErr w:type="spellStart"/>
+            <w:r>
+              <w:rPr>
+                <w:rFonts w:ascii="Times New Roman" w:hAnsi="Times New Roman" w:cs="Times New Roman"/>
+                <w:sz w:val="20"/>
+                <w:szCs w:val="20"/>
+                <w:lang w:val="en-US"/>
+              </w:rPr>
+              <w:t>el</w:t>
+            </w:r>
+            <w:proofErr w:type="spellEnd"/>
+            <w:r>
+              <w:rPr>
+                <w:rFonts w:ascii="Times New Roman" w:hAnsi="Times New Roman" w:cs="Times New Roman"/>
+                <w:sz w:val="20"/>
+                <w:szCs w:val="20"/>
+                <w:lang w:val="en-US"/>
+              </w:rPr>
+              <w:t xml:space="preserve"> </w:t>
+            </w:r>
+            <w:proofErr w:type="spellStart"/>
+            <w:r>
+              <w:rPr>
+                <w:rFonts w:ascii="Times New Roman" w:hAnsi="Times New Roman" w:cs="Times New Roman"/>
+                <w:sz w:val="20"/>
+                <w:szCs w:val="20"/>
+                <w:lang w:val="en-US"/>
+              </w:rPr>
+              <w:t>partido</w:t>
+            </w:r>
+            <w:proofErr w:type="spellEnd"/>
+            <w:r>
+              <w:rPr>
+                <w:rFonts w:ascii="Times New Roman" w:hAnsi="Times New Roman" w:cs="Times New Roman"/>
+                <w:sz w:val="20"/>
+                <w:szCs w:val="20"/>
+                <w:lang w:val="en-US"/>
+              </w:rPr>
+              <w:t xml:space="preserve"> </w:t>
+            </w:r>
+            <w:proofErr w:type="spellStart"/>
+            <w:r>
+              <w:rPr>
+                <w:rFonts w:ascii="Times New Roman" w:hAnsi="Times New Roman" w:cs="Times New Roman"/>
+                <w:sz w:val="20"/>
+                <w:szCs w:val="20"/>
+                <w:lang w:val="en-US"/>
+              </w:rPr>
+              <w:t>en</w:t>
+            </w:r>
+            <w:proofErr w:type="spellEnd"/>
+            <w:r>
+              <w:rPr>
+                <w:rFonts w:ascii="Times New Roman" w:hAnsi="Times New Roman" w:cs="Times New Roman"/>
+                <w:sz w:val="20"/>
+                <w:szCs w:val="20"/>
+                <w:lang w:val="en-US"/>
+              </w:rPr>
+              <w:t xml:space="preserve"> </w:t>
+            </w:r>
+            <w:proofErr w:type="spellStart"/>
+            <w:r>
+              <w:rPr>
+                <w:rFonts w:ascii="Times New Roman" w:hAnsi="Times New Roman" w:cs="Times New Roman"/>
+                <w:sz w:val="20"/>
+                <w:szCs w:val="20"/>
+                <w:lang w:val="en-US"/>
+              </w:rPr>
+              <w:t>el</w:t>
+            </w:r>
+            <w:proofErr w:type="spellEnd"/>
+            <w:r>
+              <w:rPr>
+                <w:rFonts w:ascii="Times New Roman" w:hAnsi="Times New Roman" w:cs="Times New Roman"/>
+                <w:sz w:val="20"/>
+                <w:szCs w:val="20"/>
+                <w:lang w:val="en-US"/>
+              </w:rPr>
+              <w:t xml:space="preserve"> que </w:t>
+            </w:r>
+            <w:proofErr w:type="spellStart"/>
+            <w:r>
+              <w:rPr>
+                <w:rFonts w:ascii="Times New Roman" w:hAnsi="Times New Roman" w:cs="Times New Roman"/>
+                <w:sz w:val="20"/>
+                <w:szCs w:val="20"/>
+                <w:lang w:val="en-US"/>
+              </w:rPr>
+              <w:t>esta</w:t>
+            </w:r>
+            <w:proofErr w:type="spellEnd"/>
+            <w:r>
+              <w:rPr>
+                <w:rFonts w:ascii="Times New Roman" w:hAnsi="Times New Roman" w:cs="Times New Roman"/>
+                <w:sz w:val="20"/>
+                <w:szCs w:val="20"/>
+                <w:lang w:val="en-US"/>
+              </w:rPr>
+              <w:t xml:space="preserve"> </w:t>
+            </w:r>
+            <w:proofErr w:type="spellStart"/>
+            <w:r>
+              <w:rPr>
+                <w:rFonts w:ascii="Times New Roman" w:hAnsi="Times New Roman" w:cs="Times New Roman"/>
+                <w:sz w:val="20"/>
+                <w:szCs w:val="20"/>
+                <w:lang w:val="en-US"/>
+              </w:rPr>
+              <w:t>inscripto</w:t>
+            </w:r>
+            <w:proofErr w:type="spellEnd"/>
+            <w:r>
+              <w:rPr>
+                <w:rFonts w:ascii="Times New Roman" w:hAnsi="Times New Roman" w:cs="Times New Roman"/>
+                <w:sz w:val="20"/>
+                <w:szCs w:val="20"/>
+                <w:lang w:val="en-US"/>
+              </w:rPr>
+              <w:t>.</w:t>
+            </w:r>
+          </w:p>
+        </w:tc>
+      </w:tr>
+      <w:tr>
+        <w:trPr>
+          <w:trHeight w:val="1075"/>
+          <w:jc w:val="center"/>
+        </w:trPr>
+        <w:tc>
+          <w:tcPr>
+            <w:tcW w:w="4580" w:type="dxa"/>
+            <w:tcBorders>
+              <w:top w:val="single" w:sz="12" w:space="0" w:color="1F497D" w:themeColor="text2"/>
+              <w:left w:val="single" w:sz="12" w:space="0" w:color="1F497D" w:themeColor="text2"/>
+              <w:bottom w:val="single" w:sz="12" w:space="0" w:color="1F497D" w:themeColor="text2"/>
+              <w:right w:val="single" w:sz="12" w:space="0" w:color="1F497D" w:themeColor="text2"/>
+            </w:tcBorders>
+            <w:shd w:val="clear" w:color="auto" w:fill="EEECE1" w:themeFill="background2"/>
+            <w:vAlign w:val="center"/>
+            <w:hideMark/>
+          </w:tcPr>
+          <w:p>
+            <w:pPr>
+              <w:pStyle w:val="TableParagraph"/>
+              <w:spacing w:before="102"/>
+              <w:ind w:left="105"/>
+              <w:jc w:val="center"/>
+              <w:rPr>
+                <w:rFonts w:ascii="Times New Roman" w:hAnsi="Times New Roman" w:cs="Times New Roman"/>
+                <w:b/>
+                <w:sz w:val="20"/>
+                <w:szCs w:val="20"/>
+                <w:lang w:val="en-US"/>
+              </w:rPr>
+            </w:pPr>
+            <w:proofErr w:type="spellStart"/>
+            <w:r>
+              <w:rPr>
+                <w:rFonts w:ascii="Times New Roman" w:hAnsi="Times New Roman" w:cs="Times New Roman"/>
+                <w:b/>
+                <w:sz w:val="20"/>
+                <w:szCs w:val="20"/>
+                <w:lang w:val="en-US"/>
+              </w:rPr>
+              <w:lastRenderedPageBreak/>
+              <w:t>Descripción</w:t>
+            </w:r>
+            <w:proofErr w:type="spellEnd"/>
+          </w:p>
+        </w:tc>
+        <w:tc>
+          <w:tcPr>
+            <w:tcW w:w="4580" w:type="dxa"/>
+            <w:tcBorders>
+              <w:top w:val="single" w:sz="12" w:space="0" w:color="1F497D" w:themeColor="text2"/>
+              <w:left w:val="single" w:sz="12" w:space="0" w:color="1F497D" w:themeColor="text2"/>
+              <w:bottom w:val="single" w:sz="12" w:space="0" w:color="1F497D" w:themeColor="text2"/>
+              <w:right w:val="single" w:sz="12" w:space="0" w:color="1F497D" w:themeColor="text2"/>
+            </w:tcBorders>
+            <w:shd w:val="clear" w:color="auto" w:fill="EEECE1" w:themeFill="background2"/>
+            <w:vAlign w:val="center"/>
+            <w:hideMark/>
+          </w:tcPr>
+          <w:p>
+            <w:pPr>
+              <w:pStyle w:val="TableParagraph"/>
+              <w:spacing w:line="240" w:lineRule="exact"/>
+              <w:ind w:left="105"/>
+              <w:rPr>
+                <w:rFonts w:ascii="Times New Roman" w:hAnsi="Times New Roman" w:cs="Times New Roman"/>
+                <w:sz w:val="20"/>
+                <w:szCs w:val="20"/>
+                <w:lang w:val="en-US"/>
+              </w:rPr>
+            </w:pPr>
+            <w:r>
+              <w:rPr>
+                <w:rFonts w:ascii="Times New Roman" w:hAnsi="Times New Roman" w:cs="Times New Roman"/>
+                <w:sz w:val="20"/>
+                <w:szCs w:val="20"/>
+                <w:lang w:val="en-US"/>
+              </w:rPr>
+              <w:t xml:space="preserve">Avisa por medio de una </w:t>
+            </w:r>
+            <w:proofErr w:type="spellStart"/>
+            <w:r>
+              <w:rPr>
+                <w:rFonts w:ascii="Times New Roman" w:hAnsi="Times New Roman" w:cs="Times New Roman"/>
+                <w:sz w:val="20"/>
+                <w:szCs w:val="20"/>
+                <w:lang w:val="en-US"/>
+              </w:rPr>
+              <w:t>notificación</w:t>
+            </w:r>
+            <w:proofErr w:type="spellEnd"/>
+            <w:r>
+              <w:rPr>
+                <w:rFonts w:ascii="Times New Roman" w:hAnsi="Times New Roman" w:cs="Times New Roman"/>
+                <w:sz w:val="20"/>
+                <w:szCs w:val="20"/>
+                <w:lang w:val="en-US"/>
+              </w:rPr>
+              <w:t xml:space="preserve"> </w:t>
+            </w:r>
+            <w:proofErr w:type="spellStart"/>
+            <w:r>
+              <w:rPr>
+                <w:rFonts w:ascii="Times New Roman" w:hAnsi="Times New Roman" w:cs="Times New Roman"/>
+                <w:sz w:val="20"/>
+                <w:szCs w:val="20"/>
+                <w:lang w:val="en-US"/>
+              </w:rPr>
+              <w:t>en</w:t>
+            </w:r>
+            <w:proofErr w:type="spellEnd"/>
+            <w:r>
+              <w:rPr>
+                <w:rFonts w:ascii="Times New Roman" w:hAnsi="Times New Roman" w:cs="Times New Roman"/>
+                <w:sz w:val="20"/>
+                <w:szCs w:val="20"/>
+                <w:lang w:val="en-US"/>
+              </w:rPr>
+              <w:t xml:space="preserve"> </w:t>
+            </w:r>
+            <w:proofErr w:type="spellStart"/>
+            <w:r>
+              <w:rPr>
+                <w:rFonts w:ascii="Times New Roman" w:hAnsi="Times New Roman" w:cs="Times New Roman"/>
+                <w:sz w:val="20"/>
+                <w:szCs w:val="20"/>
+                <w:lang w:val="en-US"/>
+              </w:rPr>
+              <w:t>pantalla</w:t>
+            </w:r>
+            <w:proofErr w:type="spellEnd"/>
+            <w:r>
+              <w:rPr>
+                <w:rFonts w:ascii="Times New Roman" w:hAnsi="Times New Roman" w:cs="Times New Roman"/>
+                <w:sz w:val="20"/>
+                <w:szCs w:val="20"/>
+                <w:lang w:val="en-US"/>
+              </w:rPr>
+              <w:t xml:space="preserve"> de los días restante al Partido.</w:t>
+            </w:r>
+          </w:p>
+        </w:tc>
+      </w:tr>
+    </w:tbl>
     <w:p>
       <w:pPr>
         <w:rPr>
@@ -13439,6 +13981,7 @@
                 <w:rFonts w:ascii="Times New Roman" w:hAnsi="Times New Roman" w:cs="Times New Roman"/>
                 <w:lang w:val="en-US"/>
               </w:rPr>
+              <w:lastRenderedPageBreak/>
               <w:t>actualizando</w:t>
             </w:r>
             <w:proofErr w:type="spellEnd"/>
@@ -14182,14 +14725,7 @@
                 <w:rFonts w:ascii="Times New Roman" w:hAnsi="Times New Roman" w:cs="Times New Roman"/>
                 <w:lang w:val="en-US"/>
               </w:rPr>
-              <w:t>D</w:t>
-            </w:r>
-            <w:r>
-              <w:rPr>
-                <w:rFonts w:ascii="Times New Roman" w:hAnsi="Times New Roman" w:cs="Times New Roman"/>
-                <w:lang w:val="en-US"/>
-              </w:rPr>
-              <w:t>efinición</w:t>
+              <w:t>Definición</w:t>
             </w:r>
             <w:proofErr w:type="spellEnd"/>
             <w:r>
@@ -14606,6 +15142,765 @@
         </w:tc>
       </w:tr>
     </w:tbl>
+    <w:p>
+      <w:pPr>
+        <w:rPr>
+          <w:rFonts w:ascii="Times New Roman" w:hAnsi="Times New Roman" w:cs="Times New Roman"/>
+        </w:rPr>
+      </w:pPr>
+    </w:p>
+    <w:p>
+      <w:pPr>
+        <w:rPr>
+          <w:rFonts w:ascii="Times New Roman" w:hAnsi="Times New Roman" w:cs="Times New Roman"/>
+        </w:rPr>
+      </w:pPr>
+    </w:p>
+    <w:tbl>
+      <w:tblPr>
+        <w:tblStyle w:val="TableNormal"/>
+        <w:tblW w:w="0" w:type="auto"/>
+        <w:tblInd w:w="130" w:type="dxa"/>
+        <w:tblBorders>
+          <w:top w:val="single" w:sz="12" w:space="0" w:color="4F81BD" w:themeColor="accent1"/>
+          <w:left w:val="single" w:sz="12" w:space="0" w:color="4F81BD" w:themeColor="accent1"/>
+          <w:bottom w:val="single" w:sz="12" w:space="0" w:color="4F81BD" w:themeColor="accent1"/>
+          <w:right w:val="single" w:sz="12" w:space="0" w:color="4F81BD" w:themeColor="accent1"/>
+          <w:insideH w:val="single" w:sz="12" w:space="0" w:color="4F81BD" w:themeColor="accent1"/>
+          <w:insideV w:val="single" w:sz="12" w:space="0" w:color="4F81BD" w:themeColor="accent1"/>
+        </w:tblBorders>
+        <w:tblLayout w:type="fixed"/>
+        <w:tblLook w:val="01E0" w:firstRow="1" w:lastRow="1" w:firstColumn="1" w:lastColumn="1" w:noHBand="0" w:noVBand="0"/>
+      </w:tblPr>
+      <w:tblGrid>
+        <w:gridCol w:w="2040"/>
+        <w:gridCol w:w="6700"/>
+      </w:tblGrid>
+      <w:tr>
+        <w:trPr>
+          <w:trHeight w:val="210"/>
+        </w:trPr>
+        <w:tc>
+          <w:tcPr>
+            <w:tcW w:w="2040" w:type="dxa"/>
+            <w:tcBorders>
+              <w:top w:val="single" w:sz="12" w:space="0" w:color="4F81BD" w:themeColor="accent1"/>
+              <w:left w:val="single" w:sz="12" w:space="0" w:color="4F81BD" w:themeColor="accent1"/>
+              <w:bottom w:val="single" w:sz="12" w:space="0" w:color="4F81BD" w:themeColor="accent1"/>
+              <w:right w:val="single" w:sz="12" w:space="0" w:color="4F81BD" w:themeColor="accent1"/>
+            </w:tcBorders>
+            <w:shd w:val="clear" w:color="auto" w:fill="EEECE1" w:themeFill="background2"/>
+            <w:vAlign w:val="center"/>
+            <w:hideMark/>
+          </w:tcPr>
+          <w:p>
+            <w:pPr>
+              <w:pStyle w:val="TableParagraph"/>
+              <w:spacing w:line="190" w:lineRule="exact"/>
+              <w:ind w:left="106"/>
+              <w:jc w:val="center"/>
+              <w:rPr>
+                <w:rFonts w:ascii="Times New Roman" w:hAnsi="Times New Roman" w:cs="Times New Roman"/>
+                <w:b/>
+                <w:lang w:val="en-US"/>
+              </w:rPr>
+            </w:pPr>
+            <w:r>
+              <w:rPr>
+                <w:rFonts w:ascii="Times New Roman" w:hAnsi="Times New Roman" w:cs="Times New Roman"/>
+                <w:b/>
+                <w:lang w:val="en-US"/>
+              </w:rPr>
+              <w:t>N° de sprint</w:t>
+            </w:r>
+          </w:p>
+        </w:tc>
+        <w:tc>
+          <w:tcPr>
+            <w:tcW w:w="6700" w:type="dxa"/>
+            <w:tcBorders>
+              <w:top w:val="single" w:sz="12" w:space="0" w:color="4F81BD" w:themeColor="accent1"/>
+              <w:left w:val="single" w:sz="12" w:space="0" w:color="4F81BD" w:themeColor="accent1"/>
+              <w:bottom w:val="single" w:sz="12" w:space="0" w:color="4F81BD" w:themeColor="accent1"/>
+              <w:right w:val="single" w:sz="12" w:space="0" w:color="4F81BD" w:themeColor="accent1"/>
+            </w:tcBorders>
+            <w:shd w:val="clear" w:color="auto" w:fill="EEECE1" w:themeFill="background2"/>
+            <w:vAlign w:val="center"/>
+            <w:hideMark/>
+          </w:tcPr>
+          <w:p>
+            <w:pPr>
+              <w:pStyle w:val="TableParagraph"/>
+              <w:spacing w:line="190" w:lineRule="exact"/>
+              <w:ind w:left="105"/>
+              <w:jc w:val="center"/>
+              <w:rPr>
+                <w:rFonts w:ascii="Times New Roman" w:hAnsi="Times New Roman" w:cs="Times New Roman"/>
+                <w:lang w:val="en-US"/>
+              </w:rPr>
+            </w:pPr>
+            <w:r>
+              <w:rPr>
+                <w:rFonts w:ascii="Times New Roman" w:hAnsi="Times New Roman" w:cs="Times New Roman"/>
+                <w:lang w:val="en-US"/>
+              </w:rPr>
+              <w:t>0</w:t>
+            </w:r>
+            <w:r>
+              <w:rPr>
+                <w:rFonts w:ascii="Times New Roman" w:hAnsi="Times New Roman" w:cs="Times New Roman"/>
+                <w:lang w:val="en-US"/>
+              </w:rPr>
+              <w:t>3</w:t>
+            </w:r>
+          </w:p>
+        </w:tc>
+      </w:tr>
+      <w:tr>
+        <w:trPr>
+          <w:trHeight w:val="910"/>
+        </w:trPr>
+        <w:tc>
+          <w:tcPr>
+            <w:tcW w:w="2040" w:type="dxa"/>
+            <w:tcBorders>
+              <w:top w:val="single" w:sz="12" w:space="0" w:color="4F81BD" w:themeColor="accent1"/>
+              <w:left w:val="single" w:sz="12" w:space="0" w:color="4F81BD" w:themeColor="accent1"/>
+              <w:bottom w:val="single" w:sz="12" w:space="0" w:color="4F81BD" w:themeColor="accent1"/>
+              <w:right w:val="single" w:sz="12" w:space="0" w:color="4F81BD" w:themeColor="accent1"/>
+            </w:tcBorders>
+            <w:shd w:val="clear" w:color="auto" w:fill="EEECE1" w:themeFill="background2"/>
+            <w:vAlign w:val="center"/>
+            <w:hideMark/>
+          </w:tcPr>
+          <w:p>
+            <w:pPr>
+              <w:pStyle w:val="TableParagraph"/>
+              <w:spacing w:before="1"/>
+              <w:ind w:left="106"/>
+              <w:jc w:val="center"/>
+              <w:rPr>
+                <w:rFonts w:ascii="Times New Roman" w:hAnsi="Times New Roman" w:cs="Times New Roman"/>
+                <w:b/>
+                <w:lang w:val="en-US"/>
+              </w:rPr>
+            </w:pPr>
+            <w:r>
+              <w:rPr>
+                <w:rFonts w:ascii="Times New Roman" w:hAnsi="Times New Roman" w:cs="Times New Roman"/>
+                <w:b/>
+                <w:lang w:val="en-US"/>
+              </w:rPr>
+              <w:t>Sprint Backlog</w:t>
+            </w:r>
+          </w:p>
+        </w:tc>
+        <w:tc>
+          <w:tcPr>
+            <w:tcW w:w="6700" w:type="dxa"/>
+            <w:tcBorders>
+              <w:top w:val="single" w:sz="12" w:space="0" w:color="4F81BD" w:themeColor="accent1"/>
+              <w:left w:val="single" w:sz="12" w:space="0" w:color="4F81BD" w:themeColor="accent1"/>
+              <w:bottom w:val="single" w:sz="12" w:space="0" w:color="4F81BD" w:themeColor="accent1"/>
+              <w:right w:val="single" w:sz="12" w:space="0" w:color="4F81BD" w:themeColor="accent1"/>
+            </w:tcBorders>
+            <w:shd w:val="clear" w:color="auto" w:fill="EEECE1" w:themeFill="background2"/>
+            <w:vAlign w:val="center"/>
+            <w:hideMark/>
+          </w:tcPr>
+          <w:p>
+            <w:pPr>
+              <w:pStyle w:val="TableParagraph"/>
+              <w:numPr>
+                <w:ilvl w:val="0"/>
+                <w:numId w:val="9"/>
+              </w:numPr>
+              <w:rPr>
+                <w:rFonts w:ascii="Times New Roman" w:hAnsi="Times New Roman" w:cs="Times New Roman"/>
+                <w:lang w:val="en-US"/>
+              </w:rPr>
+            </w:pPr>
+            <w:r>
+              <w:t>H</w:t>
+            </w:r>
+            <w:r>
+              <w:t xml:space="preserve">acer funcionar el </w:t>
+            </w:r>
+            <w:proofErr w:type="spellStart"/>
+            <w:r>
+              <w:t>Login</w:t>
+            </w:r>
+            <w:proofErr w:type="spellEnd"/>
+            <w:r>
+              <w:t xml:space="preserve"> o Inicio de </w:t>
+            </w:r>
+            <w:r>
+              <w:t>Sesión.</w:t>
+            </w:r>
+          </w:p>
+          <w:p>
+            <w:pPr>
+              <w:pStyle w:val="TableParagraph"/>
+              <w:numPr>
+                <w:ilvl w:val="0"/>
+                <w:numId w:val="9"/>
+              </w:numPr>
+              <w:rPr>
+                <w:rFonts w:ascii="Times New Roman" w:hAnsi="Times New Roman" w:cs="Times New Roman"/>
+                <w:lang w:val="en-US"/>
+              </w:rPr>
+            </w:pPr>
+            <w:r>
+              <w:t>Seguir gestionando y trabajando con el tablero Kanban respetando las técnicas de Scrum.</w:t>
+            </w:r>
+          </w:p>
+          <w:p>
+            <w:pPr>
+              <w:pStyle w:val="TableParagraph"/>
+              <w:numPr>
+                <w:ilvl w:val="0"/>
+                <w:numId w:val="9"/>
+              </w:numPr>
+              <w:rPr>
+                <w:rFonts w:ascii="Times New Roman" w:hAnsi="Times New Roman" w:cs="Times New Roman"/>
+                <w:lang w:val="en-US"/>
+              </w:rPr>
+            </w:pPr>
+            <w:r>
+              <w:t>Completar el documento ieee830.</w:t>
+            </w:r>
+          </w:p>
+        </w:tc>
+      </w:tr>
+      <w:tr>
+        <w:trPr>
+          <w:trHeight w:val="1829"/>
+        </w:trPr>
+        <w:tc>
+          <w:tcPr>
+            <w:tcW w:w="2040" w:type="dxa"/>
+            <w:tcBorders>
+              <w:top w:val="single" w:sz="12" w:space="0" w:color="4F81BD" w:themeColor="accent1"/>
+              <w:left w:val="single" w:sz="12" w:space="0" w:color="4F81BD" w:themeColor="accent1"/>
+              <w:bottom w:val="single" w:sz="12" w:space="0" w:color="4F81BD" w:themeColor="accent1"/>
+              <w:right w:val="single" w:sz="12" w:space="0" w:color="4F81BD" w:themeColor="accent1"/>
+            </w:tcBorders>
+            <w:shd w:val="clear" w:color="auto" w:fill="EEECE1" w:themeFill="background2"/>
+            <w:vAlign w:val="center"/>
+            <w:hideMark/>
+          </w:tcPr>
+          <w:p>
+            <w:pPr>
+              <w:pStyle w:val="TableParagraph"/>
+              <w:spacing w:line="226" w:lineRule="exact"/>
+              <w:ind w:left="106"/>
+              <w:jc w:val="center"/>
+              <w:rPr>
+                <w:rFonts w:ascii="Times New Roman" w:hAnsi="Times New Roman" w:cs="Times New Roman"/>
+                <w:b/>
+                <w:lang w:val="en-US"/>
+              </w:rPr>
+            </w:pPr>
+            <w:proofErr w:type="spellStart"/>
+            <w:r>
+              <w:rPr>
+                <w:rFonts w:ascii="Times New Roman" w:hAnsi="Times New Roman" w:cs="Times New Roman"/>
+                <w:b/>
+                <w:lang w:val="en-US"/>
+              </w:rPr>
+              <w:t>Responsabilidades</w:t>
+            </w:r>
+            <w:proofErr w:type="spellEnd"/>
+          </w:p>
+        </w:tc>
+        <w:tc>
+          <w:tcPr>
+            <w:tcW w:w="6700" w:type="dxa"/>
+            <w:tcBorders>
+              <w:top w:val="single" w:sz="12" w:space="0" w:color="4F81BD" w:themeColor="accent1"/>
+              <w:left w:val="single" w:sz="12" w:space="0" w:color="4F81BD" w:themeColor="accent1"/>
+              <w:bottom w:val="single" w:sz="12" w:space="0" w:color="4F81BD" w:themeColor="accent1"/>
+              <w:right w:val="single" w:sz="12" w:space="0" w:color="4F81BD" w:themeColor="accent1"/>
+            </w:tcBorders>
+            <w:shd w:val="clear" w:color="auto" w:fill="EEECE1" w:themeFill="background2"/>
+            <w:vAlign w:val="center"/>
+            <w:hideMark/>
+          </w:tcPr>
+          <w:p>
+            <w:pPr>
+              <w:pStyle w:val="TableParagraph"/>
+              <w:numPr>
+                <w:ilvl w:val="0"/>
+                <w:numId w:val="10"/>
+              </w:numPr>
+              <w:rPr>
+                <w:rFonts w:ascii="Times New Roman" w:hAnsi="Times New Roman" w:cs="Times New Roman"/>
+                <w:lang w:val="en-US"/>
+              </w:rPr>
+            </w:pPr>
+            <w:r>
+              <w:rPr>
+                <w:rFonts w:ascii="Times New Roman" w:hAnsi="Times New Roman" w:cs="Times New Roman"/>
+                <w:lang w:val="en-US"/>
+              </w:rPr>
+              <w:t xml:space="preserve">La </w:t>
+            </w:r>
+            <w:proofErr w:type="spellStart"/>
+            <w:r>
+              <w:rPr>
+                <w:rFonts w:ascii="Times New Roman" w:hAnsi="Times New Roman" w:cs="Times New Roman"/>
+                <w:lang w:val="en-US"/>
+              </w:rPr>
+              <w:t>página</w:t>
+            </w:r>
+            <w:proofErr w:type="spellEnd"/>
+            <w:r>
+              <w:rPr>
+                <w:rFonts w:ascii="Times New Roman" w:hAnsi="Times New Roman" w:cs="Times New Roman"/>
+                <w:lang w:val="en-US"/>
+              </w:rPr>
+              <w:t xml:space="preserve"> debe </w:t>
+            </w:r>
+            <w:proofErr w:type="spellStart"/>
+            <w:r>
+              <w:rPr>
+                <w:rFonts w:ascii="Times New Roman" w:hAnsi="Times New Roman" w:cs="Times New Roman"/>
+                <w:lang w:val="en-US"/>
+              </w:rPr>
+              <w:t>quedar</w:t>
+            </w:r>
+            <w:proofErr w:type="spellEnd"/>
+            <w:r>
+              <w:rPr>
+                <w:rFonts w:ascii="Times New Roman" w:hAnsi="Times New Roman" w:cs="Times New Roman"/>
+                <w:lang w:val="en-US"/>
+              </w:rPr>
+              <w:t xml:space="preserve"> </w:t>
+            </w:r>
+            <w:proofErr w:type="spellStart"/>
+            <w:r>
+              <w:rPr>
+                <w:rFonts w:ascii="Times New Roman" w:hAnsi="Times New Roman" w:cs="Times New Roman"/>
+                <w:lang w:val="en-US"/>
+              </w:rPr>
+              <w:t>en</w:t>
+            </w:r>
+            <w:proofErr w:type="spellEnd"/>
+            <w:r>
+              <w:rPr>
+                <w:rFonts w:ascii="Times New Roman" w:hAnsi="Times New Roman" w:cs="Times New Roman"/>
+                <w:lang w:val="en-US"/>
+              </w:rPr>
+              <w:t xml:space="preserve"> </w:t>
+            </w:r>
+            <w:proofErr w:type="spellStart"/>
+            <w:r>
+              <w:rPr>
+                <w:rFonts w:ascii="Times New Roman" w:hAnsi="Times New Roman" w:cs="Times New Roman"/>
+                <w:lang w:val="en-US"/>
+              </w:rPr>
+              <w:t>su</w:t>
+            </w:r>
+            <w:proofErr w:type="spellEnd"/>
+            <w:r>
+              <w:rPr>
+                <w:rFonts w:ascii="Times New Roman" w:hAnsi="Times New Roman" w:cs="Times New Roman"/>
+                <w:lang w:val="en-US"/>
+              </w:rPr>
+              <w:t xml:space="preserve"> </w:t>
+            </w:r>
+            <w:proofErr w:type="spellStart"/>
+            <w:r>
+              <w:rPr>
+                <w:rFonts w:ascii="Times New Roman" w:hAnsi="Times New Roman" w:cs="Times New Roman"/>
+                <w:lang w:val="en-US"/>
+              </w:rPr>
+              <w:t>completo</w:t>
+            </w:r>
+            <w:proofErr w:type="spellEnd"/>
+            <w:r>
+              <w:rPr>
+                <w:rFonts w:ascii="Times New Roman" w:hAnsi="Times New Roman" w:cs="Times New Roman"/>
+                <w:lang w:val="en-US"/>
+              </w:rPr>
+              <w:t xml:space="preserve"> </w:t>
+            </w:r>
+            <w:proofErr w:type="spellStart"/>
+            <w:r>
+              <w:rPr>
+                <w:rFonts w:ascii="Times New Roman" w:hAnsi="Times New Roman" w:cs="Times New Roman"/>
+                <w:lang w:val="en-US"/>
+              </w:rPr>
+              <w:t>funcionamiento</w:t>
+            </w:r>
+            <w:proofErr w:type="spellEnd"/>
+            <w:r>
+              <w:rPr>
+                <w:rFonts w:ascii="Times New Roman" w:hAnsi="Times New Roman" w:cs="Times New Roman"/>
+                <w:lang w:val="en-US"/>
+              </w:rPr>
+              <w:t>.</w:t>
+            </w:r>
+          </w:p>
+          <w:p>
+            <w:pPr>
+              <w:pStyle w:val="TableParagraph"/>
+              <w:jc w:val="center"/>
+              <w:rPr>
+                <w:rFonts w:ascii="Times New Roman" w:hAnsi="Times New Roman" w:cs="Times New Roman"/>
+                <w:lang w:val="en-US"/>
+              </w:rPr>
+            </w:pPr>
+          </w:p>
+        </w:tc>
+      </w:tr>
+      <w:tr>
+        <w:trPr>
+          <w:trHeight w:val="1130"/>
+        </w:trPr>
+        <w:tc>
+          <w:tcPr>
+            <w:tcW w:w="2040" w:type="dxa"/>
+            <w:tcBorders>
+              <w:top w:val="single" w:sz="12" w:space="0" w:color="4F81BD" w:themeColor="accent1"/>
+              <w:left w:val="single" w:sz="12" w:space="0" w:color="4F81BD" w:themeColor="accent1"/>
+              <w:bottom w:val="single" w:sz="12" w:space="0" w:color="4F81BD" w:themeColor="accent1"/>
+              <w:right w:val="single" w:sz="12" w:space="0" w:color="4F81BD" w:themeColor="accent1"/>
+            </w:tcBorders>
+            <w:shd w:val="clear" w:color="auto" w:fill="EEECE1" w:themeFill="background2"/>
+            <w:vAlign w:val="center"/>
+            <w:hideMark/>
+          </w:tcPr>
+          <w:p>
+            <w:pPr>
+              <w:pStyle w:val="TableParagraph"/>
+              <w:spacing w:line="221" w:lineRule="exact"/>
+              <w:ind w:left="106"/>
+              <w:jc w:val="center"/>
+              <w:rPr>
+                <w:rFonts w:ascii="Times New Roman" w:hAnsi="Times New Roman" w:cs="Times New Roman"/>
+                <w:b/>
+                <w:lang w:val="en-US"/>
+              </w:rPr>
+            </w:pPr>
+            <w:r>
+              <w:rPr>
+                <w:rFonts w:ascii="Times New Roman" w:hAnsi="Times New Roman" w:cs="Times New Roman"/>
+                <w:b/>
+                <w:lang w:val="en-US"/>
+              </w:rPr>
+              <w:lastRenderedPageBreak/>
+              <w:t>Calendario</w:t>
+            </w:r>
+          </w:p>
+        </w:tc>
+        <w:tc>
+          <w:tcPr>
+            <w:tcW w:w="6700" w:type="dxa"/>
+            <w:tcBorders>
+              <w:top w:val="single" w:sz="12" w:space="0" w:color="4F81BD" w:themeColor="accent1"/>
+              <w:left w:val="single" w:sz="12" w:space="0" w:color="4F81BD" w:themeColor="accent1"/>
+              <w:bottom w:val="single" w:sz="12" w:space="0" w:color="4F81BD" w:themeColor="accent1"/>
+              <w:right w:val="single" w:sz="12" w:space="0" w:color="4F81BD" w:themeColor="accent1"/>
+            </w:tcBorders>
+            <w:shd w:val="clear" w:color="auto" w:fill="EEECE1" w:themeFill="background2"/>
+            <w:vAlign w:val="center"/>
+          </w:tcPr>
+          <w:p>
+            <w:pPr>
+              <w:pStyle w:val="TableParagraph"/>
+              <w:numPr>
+                <w:ilvl w:val="0"/>
+                <w:numId w:val="16"/>
+              </w:numPr>
+              <w:rPr>
+                <w:rFonts w:ascii="Times New Roman" w:hAnsi="Times New Roman" w:cs="Times New Roman"/>
+                <w:lang w:val="en-US"/>
+              </w:rPr>
+            </w:pPr>
+            <w:r>
+              <w:rPr>
+                <w:rFonts w:ascii="Times New Roman" w:hAnsi="Times New Roman" w:cs="Times New Roman"/>
+                <w:lang w:val="en-US"/>
+              </w:rPr>
+              <w:t>05/11/21</w:t>
+            </w:r>
+          </w:p>
+          <w:p>
+            <w:pPr>
+              <w:pStyle w:val="TableParagraph"/>
+              <w:rPr>
+                <w:rFonts w:ascii="Times New Roman" w:hAnsi="Times New Roman" w:cs="Times New Roman"/>
+                <w:lang w:val="en-US"/>
+              </w:rPr>
+            </w:pPr>
+            <w:r>
+              <w:rPr>
+                <w:rFonts w:ascii="Times New Roman" w:hAnsi="Times New Roman" w:cs="Times New Roman"/>
+                <w:lang w:val="en-US"/>
+              </w:rPr>
+              <w:t xml:space="preserve">             </w:t>
+            </w:r>
+            <w:proofErr w:type="spellStart"/>
+            <w:r>
+              <w:rPr>
+                <w:rFonts w:ascii="Times New Roman" w:hAnsi="Times New Roman" w:cs="Times New Roman"/>
+                <w:lang w:val="en-US"/>
+              </w:rPr>
+              <w:t>Inicio</w:t>
+            </w:r>
+            <w:proofErr w:type="spellEnd"/>
+            <w:r>
+              <w:rPr>
+                <w:rFonts w:ascii="Times New Roman" w:hAnsi="Times New Roman" w:cs="Times New Roman"/>
+                <w:lang w:val="en-US"/>
+              </w:rPr>
+              <w:t xml:space="preserve"> del Sprint 3</w:t>
+            </w:r>
+          </w:p>
+          <w:p>
+            <w:pPr>
+              <w:pStyle w:val="TableParagraph"/>
+              <w:numPr>
+                <w:ilvl w:val="0"/>
+                <w:numId w:val="15"/>
+              </w:numPr>
+              <w:rPr>
+                <w:rFonts w:ascii="Times New Roman" w:hAnsi="Times New Roman" w:cs="Times New Roman"/>
+                <w:lang w:val="en-US"/>
+              </w:rPr>
+            </w:pPr>
+            <w:r>
+              <w:rPr>
+                <w:rFonts w:ascii="Times New Roman" w:hAnsi="Times New Roman" w:cs="Times New Roman"/>
+                <w:lang w:val="en-US"/>
+              </w:rPr>
+              <w:t>16/11/2021</w:t>
+            </w:r>
+          </w:p>
+          <w:p>
+            <w:pPr>
+              <w:pStyle w:val="TableParagraph"/>
+              <w:rPr>
+                <w:rFonts w:ascii="Times New Roman" w:hAnsi="Times New Roman" w:cs="Times New Roman"/>
+                <w:lang w:val="en-US"/>
+              </w:rPr>
+            </w:pPr>
+            <w:r>
+              <w:rPr>
+                <w:rFonts w:ascii="Times New Roman" w:hAnsi="Times New Roman" w:cs="Times New Roman"/>
+                <w:lang w:val="en-US"/>
+              </w:rPr>
+              <w:t xml:space="preserve">             </w:t>
+            </w:r>
+            <w:proofErr w:type="spellStart"/>
+            <w:r>
+              <w:rPr>
+                <w:rFonts w:ascii="Times New Roman" w:hAnsi="Times New Roman" w:cs="Times New Roman"/>
+                <w:lang w:val="en-US"/>
+              </w:rPr>
+              <w:t>Finalización</w:t>
+            </w:r>
+            <w:proofErr w:type="spellEnd"/>
+            <w:r>
+              <w:rPr>
+                <w:rFonts w:ascii="Times New Roman" w:hAnsi="Times New Roman" w:cs="Times New Roman"/>
+                <w:lang w:val="en-US"/>
+              </w:rPr>
+              <w:t xml:space="preserve"> del Sprint </w:t>
+            </w:r>
+          </w:p>
+          <w:p>
+            <w:pPr>
+              <w:pStyle w:val="TableParagraph"/>
+              <w:numPr>
+                <w:ilvl w:val="0"/>
+                <w:numId w:val="14"/>
+              </w:numPr>
+              <w:rPr>
+                <w:rFonts w:ascii="Times New Roman" w:hAnsi="Times New Roman" w:cs="Times New Roman"/>
+                <w:lang w:val="en-US"/>
+              </w:rPr>
+            </w:pPr>
+            <w:r>
+              <w:rPr>
+                <w:rFonts w:ascii="Times New Roman" w:hAnsi="Times New Roman" w:cs="Times New Roman"/>
+                <w:lang w:val="en-US"/>
+              </w:rPr>
+              <w:t>14/11/2021 (</w:t>
+            </w:r>
+            <w:r>
+              <w:rPr>
+                <w:sz w:val="20"/>
+                <w:szCs w:val="20"/>
+              </w:rPr>
+              <w:t>Esta fecha</w:t>
+            </w:r>
+            <w:r>
+              <w:rPr>
+                <w:sz w:val="20"/>
+                <w:szCs w:val="20"/>
+              </w:rPr>
+              <w:t xml:space="preserve"> corresponde a la entrega del IEFI de Programación Web, </w:t>
+            </w:r>
+            <w:r>
+              <w:rPr>
+                <w:sz w:val="20"/>
+                <w:szCs w:val="20"/>
+              </w:rPr>
+              <w:t>en donde</w:t>
+            </w:r>
+            <w:r>
+              <w:rPr>
+                <w:sz w:val="20"/>
+                <w:szCs w:val="20"/>
+              </w:rPr>
+              <w:t xml:space="preserve"> como requisito contempla la actualización del documento)</w:t>
+            </w:r>
+          </w:p>
+        </w:tc>
+      </w:tr>
+      <w:tr>
+        <w:trPr>
+          <w:trHeight w:val="450"/>
+        </w:trPr>
+        <w:tc>
+          <w:tcPr>
+            <w:tcW w:w="8740" w:type="dxa"/>
+            <w:gridSpan w:val="2"/>
+            <w:tcBorders>
+              <w:top w:val="single" w:sz="12" w:space="0" w:color="4F81BD" w:themeColor="accent1"/>
+              <w:left w:val="single" w:sz="12" w:space="0" w:color="4F81BD" w:themeColor="accent1"/>
+              <w:bottom w:val="single" w:sz="12" w:space="0" w:color="4F81BD" w:themeColor="accent1"/>
+              <w:right w:val="single" w:sz="12" w:space="0" w:color="4F81BD" w:themeColor="accent1"/>
+            </w:tcBorders>
+            <w:shd w:val="clear" w:color="auto" w:fill="EEECE1" w:themeFill="background2"/>
+            <w:vAlign w:val="center"/>
+          </w:tcPr>
+          <w:p>
+            <w:pPr>
+              <w:pStyle w:val="TableParagraph"/>
+              <w:spacing w:line="225" w:lineRule="exact"/>
+              <w:ind w:left="106"/>
+              <w:jc w:val="center"/>
+              <w:rPr>
+                <w:rFonts w:ascii="Times New Roman" w:hAnsi="Times New Roman" w:cs="Times New Roman"/>
+                <w:bCs/>
+                <w:lang w:val="en-US"/>
+              </w:rPr>
+            </w:pPr>
+            <w:proofErr w:type="spellStart"/>
+            <w:r>
+              <w:rPr>
+                <w:rFonts w:ascii="Times New Roman" w:hAnsi="Times New Roman" w:cs="Times New Roman"/>
+                <w:bCs/>
+                <w:lang w:val="en-US"/>
+              </w:rPr>
+              <w:t>Inconvenientes</w:t>
+            </w:r>
+            <w:proofErr w:type="spellEnd"/>
+            <w:r>
+              <w:rPr>
+                <w:rFonts w:ascii="Times New Roman" w:hAnsi="Times New Roman" w:cs="Times New Roman"/>
+                <w:bCs/>
+                <w:lang w:val="en-US"/>
+              </w:rPr>
+              <w:t>:</w:t>
+            </w:r>
+          </w:p>
+          <w:p>
+            <w:pPr>
+              <w:pStyle w:val="TableParagraph"/>
+              <w:spacing w:line="225" w:lineRule="exact"/>
+              <w:ind w:left="106"/>
+              <w:jc w:val="center"/>
+              <w:rPr>
+                <w:rFonts w:ascii="Times New Roman" w:hAnsi="Times New Roman" w:cs="Times New Roman"/>
+                <w:b/>
+                <w:lang w:val="en-US"/>
+              </w:rPr>
+            </w:pPr>
+            <w:r>
+              <w:rPr>
+                <w:rFonts w:ascii="Times New Roman" w:hAnsi="Times New Roman" w:cs="Times New Roman"/>
+                <w:bCs/>
+                <w:lang w:val="en-US"/>
+              </w:rPr>
+              <w:t xml:space="preserve"> </w:t>
+            </w:r>
+            <w:proofErr w:type="spellStart"/>
+            <w:r>
+              <w:rPr>
+                <w:rFonts w:ascii="Times New Roman" w:hAnsi="Times New Roman" w:cs="Times New Roman"/>
+                <w:bCs/>
+                <w:lang w:val="en-US"/>
+              </w:rPr>
+              <w:t>P</w:t>
+            </w:r>
+            <w:r>
+              <w:rPr>
+                <w:rFonts w:ascii="Times New Roman" w:hAnsi="Times New Roman" w:cs="Times New Roman"/>
+                <w:bCs/>
+                <w:lang w:val="en-US"/>
+              </w:rPr>
+              <w:t>oca</w:t>
+            </w:r>
+            <w:proofErr w:type="spellEnd"/>
+            <w:r>
+              <w:rPr>
+                <w:rFonts w:ascii="Times New Roman" w:hAnsi="Times New Roman" w:cs="Times New Roman"/>
+                <w:bCs/>
+                <w:lang w:val="en-US"/>
+              </w:rPr>
+              <w:t xml:space="preserve"> </w:t>
+            </w:r>
+            <w:proofErr w:type="spellStart"/>
+            <w:r>
+              <w:rPr>
+                <w:rFonts w:ascii="Times New Roman" w:hAnsi="Times New Roman" w:cs="Times New Roman"/>
+                <w:bCs/>
+                <w:lang w:val="en-US"/>
+              </w:rPr>
+              <w:t>experiencia</w:t>
+            </w:r>
+            <w:proofErr w:type="spellEnd"/>
+            <w:r>
+              <w:rPr>
+                <w:rFonts w:ascii="Times New Roman" w:hAnsi="Times New Roman" w:cs="Times New Roman"/>
+                <w:bCs/>
+                <w:lang w:val="en-US"/>
+              </w:rPr>
+              <w:t xml:space="preserve"> y </w:t>
+            </w:r>
+            <w:proofErr w:type="spellStart"/>
+            <w:r>
+              <w:rPr>
+                <w:rFonts w:ascii="Times New Roman" w:hAnsi="Times New Roman" w:cs="Times New Roman"/>
+                <w:bCs/>
+                <w:lang w:val="en-US"/>
+              </w:rPr>
+              <w:t>conocimiento</w:t>
+            </w:r>
+            <w:proofErr w:type="spellEnd"/>
+            <w:r>
+              <w:rPr>
+                <w:rFonts w:ascii="Times New Roman" w:hAnsi="Times New Roman" w:cs="Times New Roman"/>
+                <w:bCs/>
+                <w:lang w:val="en-US"/>
+              </w:rPr>
+              <w:t>.</w:t>
+            </w:r>
+          </w:p>
+        </w:tc>
+      </w:tr>
+    </w:tbl>
+    <w:p>
+      <w:pPr>
+        <w:rPr>
+          <w:rFonts w:ascii="Times New Roman" w:hAnsi="Times New Roman" w:cs="Times New Roman"/>
+        </w:rPr>
+      </w:pPr>
+    </w:p>
     <w:p>
       <w:pPr>
         <w:rPr>
@@ -14693,7 +15988,7 @@
               </wp:anchor>
             </w:drawing>
           </mc:Choice>
-          <mc:Fallback xmlns:wp14="http://schemas.microsoft.com/office/word/2010/wordml" xmlns:dgm="http://schemas.openxmlformats.org/drawingml/2006/diagram" xmlns:lc="http://schemas.openxmlformats.org/drawingml/2006/lockedCanvas" xmlns:c="http://schemas.openxmlformats.org/drawingml/2006/chart" xmlns:pic="http://schemas.openxmlformats.org/drawingml/2006/picture" xmlns:a="http://schemas.openxmlformats.org/drawingml/2006/main" xmlns:sl="http://schemas.openxmlformats.org/schemaLibrary/2006/main">
+          <mc:Fallback xmlns:sl="http://schemas.openxmlformats.org/schemaLibrary/2006/main" xmlns:a="http://schemas.openxmlformats.org/drawingml/2006/main" xmlns:pic="http://schemas.openxmlformats.org/drawingml/2006/picture" xmlns:c="http://schemas.openxmlformats.org/drawingml/2006/chart" xmlns:lc="http://schemas.openxmlformats.org/drawingml/2006/lockedCanvas" xmlns:dgm="http://schemas.openxmlformats.org/drawingml/2006/diagram" xmlns:wp14="http://schemas.microsoft.com/office/word/2010/wordml">
             <w:drawing>
               <wp:anchor xmlns:wp14="http://schemas.microsoft.com/office/word/2010/wordprocessingDrawing" distT="0" distB="0" distL="114300" distR="114300" simplePos="0" relativeHeight="0" behindDoc="0" locked="0" layoutInCell="1" hidden="0" allowOverlap="1" wp14:anchorId="6B309465" wp14:editId="7777777">
                 <wp:simplePos x="0" y="0"/>
@@ -15716,6 +17011,119 @@
     </w:lvl>
   </w:abstractNum>
   <w:abstractNum w:abstractNumId="6" w15:restartNumberingAfterBreak="0">
+    <w:nsid w:val="1DAB5983"/>
+    <w:multiLevelType w:val="hybridMultilevel"/>
+    <w:tmpl w:val="73DEB008"/>
+    <w:lvl w:ilvl="0" w:tplc="2C0A0001">
+      <w:start w:val="1"/>
+      <w:numFmt w:val="bullet"/>
+      <w:lvlText w:val=""/>
+      <w:lvlJc w:val="left"/>
+      <w:pPr>
+        <w:ind w:left="720" w:hanging="360"/>
+      </w:pPr>
+      <w:rPr>
+        <w:rFonts w:ascii="Symbol" w:hAnsi="Symbol" w:hint="default"/>
+      </w:rPr>
+    </w:lvl>
+    <w:lvl w:ilvl="1" w:tplc="2C0A0003" w:tentative="1">
+      <w:start w:val="1"/>
+      <w:numFmt w:val="bullet"/>
+      <w:lvlText w:val="o"/>
+      <w:lvlJc w:val="left"/>
+      <w:pPr>
+        <w:ind w:left="1440" w:hanging="360"/>
+      </w:pPr>
+      <w:rPr>
+        <w:rFonts w:ascii="Courier New" w:hAnsi="Courier New" w:cs="Courier New" w:hint="default"/>
+      </w:rPr>
+    </w:lvl>
+    <w:lvl w:ilvl="2" w:tplc="2C0A0005" w:tentative="1">
+      <w:start w:val="1"/>
+      <w:numFmt w:val="bullet"/>
+      <w:lvlText w:val=""/>
+      <w:lvlJc w:val="left"/>
+      <w:pPr>
+        <w:ind w:left="2160" w:hanging="360"/>
+      </w:pPr>
+      <w:rPr>
+        <w:rFonts w:ascii="Wingdings" w:hAnsi="Wingdings" w:hint="default"/>
+      </w:rPr>
+    </w:lvl>
+    <w:lvl w:ilvl="3" w:tplc="2C0A0001" w:tentative="1">
+      <w:start w:val="1"/>
+      <w:numFmt w:val="bullet"/>
+      <w:lvlText w:val=""/>
+      <w:lvlJc w:val="left"/>
+      <w:pPr>
+        <w:ind w:left="2880" w:hanging="360"/>
+      </w:pPr>
+      <w:rPr>
+        <w:rFonts w:ascii="Symbol" w:hAnsi="Symbol" w:hint="default"/>
+      </w:rPr>
+    </w:lvl>
+    <w:lvl w:ilvl="4" w:tplc="2C0A0003" w:tentative="1">
+      <w:start w:val="1"/>
+      <w:numFmt w:val="bullet"/>
+      <w:lvlText w:val="o"/>
+      <w:lvlJc w:val="left"/>
+      <w:pPr>
+        <w:ind w:left="3600" w:hanging="360"/>
+      </w:pPr>
+      <w:rPr>
+        <w:rFonts w:ascii="Courier New" w:hAnsi="Courier New" w:cs="Courier New" w:hint="default"/>
+      </w:rPr>
+    </w:lvl>
+    <w:lvl w:ilvl="5" w:tplc="2C0A0005" w:tentative="1">
+      <w:start w:val="1"/>
+      <w:numFmt w:val="bullet"/>
+      <w:lvlText w:val=""/>
+      <w:lvlJc w:val="left"/>
+      <w:pPr>
+        <w:ind w:left="4320" w:hanging="360"/>
+      </w:pPr>
+      <w:rPr>
+        <w:rFonts w:ascii="Wingdings" w:hAnsi="Wingdings" w:hint="default"/>
+      </w:rPr>
+    </w:lvl>
+    <w:lvl w:ilvl="6" w:tplc="2C0A0001" w:tentative="1">
+      <w:start w:val="1"/>
+      <w:numFmt w:val="bullet"/>
+      <w:lvlText w:val=""/>
+      <w:lvlJc w:val="left"/>
+      <w:pPr>
+        <w:ind w:left="5040" w:hanging="360"/>
+      </w:pPr>
+      <w:rPr>
+        <w:rFonts w:ascii="Symbol" w:hAnsi="Symbol" w:hint="default"/>
+      </w:rPr>
+    </w:lvl>
+    <w:lvl w:ilvl="7" w:tplc="2C0A0003" w:tentative="1">
+      <w:start w:val="1"/>
+      <w:numFmt w:val="bullet"/>
+      <w:lvlText w:val="o"/>
+      <w:lvlJc w:val="left"/>
+      <w:pPr>
+        <w:ind w:left="5760" w:hanging="360"/>
+      </w:pPr>
+      <w:rPr>
+        <w:rFonts w:ascii="Courier New" w:hAnsi="Courier New" w:cs="Courier New" w:hint="default"/>
+      </w:rPr>
+    </w:lvl>
+    <w:lvl w:ilvl="8" w:tplc="2C0A0005" w:tentative="1">
+      <w:start w:val="1"/>
+      <w:numFmt w:val="bullet"/>
+      <w:lvlText w:val=""/>
+      <w:lvlJc w:val="left"/>
+      <w:pPr>
+        <w:ind w:left="6480" w:hanging="360"/>
+      </w:pPr>
+      <w:rPr>
+        <w:rFonts w:ascii="Wingdings" w:hAnsi="Wingdings" w:hint="default"/>
+      </w:rPr>
+    </w:lvl>
+  </w:abstractNum>
+  <w:abstractNum w:abstractNumId="7" w15:restartNumberingAfterBreak="0">
     <w:nsid w:val="242252A9"/>
     <w:multiLevelType w:val="hybridMultilevel"/>
     <w:tmpl w:val="A29CDE26"/>
@@ -15828,7 +17236,233 @@
       </w:rPr>
     </w:lvl>
   </w:abstractNum>
-  <w:abstractNum w:abstractNumId="7" w15:restartNumberingAfterBreak="0">
+  <w:abstractNum w:abstractNumId="8" w15:restartNumberingAfterBreak="0">
+    <w:nsid w:val="2A246DE3"/>
+    <w:multiLevelType w:val="hybridMultilevel"/>
+    <w:tmpl w:val="F4A857DC"/>
+    <w:lvl w:ilvl="0" w:tplc="2C0A0001">
+      <w:start w:val="1"/>
+      <w:numFmt w:val="bullet"/>
+      <w:lvlText w:val=""/>
+      <w:lvlJc w:val="left"/>
+      <w:pPr>
+        <w:ind w:left="720" w:hanging="360"/>
+      </w:pPr>
+      <w:rPr>
+        <w:rFonts w:ascii="Symbol" w:hAnsi="Symbol" w:hint="default"/>
+      </w:rPr>
+    </w:lvl>
+    <w:lvl w:ilvl="1" w:tplc="2C0A0003" w:tentative="1">
+      <w:start w:val="1"/>
+      <w:numFmt w:val="bullet"/>
+      <w:lvlText w:val="o"/>
+      <w:lvlJc w:val="left"/>
+      <w:pPr>
+        <w:ind w:left="1440" w:hanging="360"/>
+      </w:pPr>
+      <w:rPr>
+        <w:rFonts w:ascii="Courier New" w:hAnsi="Courier New" w:cs="Courier New" w:hint="default"/>
+      </w:rPr>
+    </w:lvl>
+    <w:lvl w:ilvl="2" w:tplc="2C0A0005" w:tentative="1">
+      <w:start w:val="1"/>
+      <w:numFmt w:val="bullet"/>
+      <w:lvlText w:val=""/>
+      <w:lvlJc w:val="left"/>
+      <w:pPr>
+        <w:ind w:left="2160" w:hanging="360"/>
+      </w:pPr>
+      <w:rPr>
+        <w:rFonts w:ascii="Wingdings" w:hAnsi="Wingdings" w:hint="default"/>
+      </w:rPr>
+    </w:lvl>
+    <w:lvl w:ilvl="3" w:tplc="2C0A0001" w:tentative="1">
+      <w:start w:val="1"/>
+      <w:numFmt w:val="bullet"/>
+      <w:lvlText w:val=""/>
+      <w:lvlJc w:val="left"/>
+      <w:pPr>
+        <w:ind w:left="2880" w:hanging="360"/>
+      </w:pPr>
+      <w:rPr>
+        <w:rFonts w:ascii="Symbol" w:hAnsi="Symbol" w:hint="default"/>
+      </w:rPr>
+    </w:lvl>
+    <w:lvl w:ilvl="4" w:tplc="2C0A0003" w:tentative="1">
+      <w:start w:val="1"/>
+      <w:numFmt w:val="bullet"/>
+      <w:lvlText w:val="o"/>
+      <w:lvlJc w:val="left"/>
+      <w:pPr>
+        <w:ind w:left="3600" w:hanging="360"/>
+      </w:pPr>
+      <w:rPr>
+        <w:rFonts w:ascii="Courier New" w:hAnsi="Courier New" w:cs="Courier New" w:hint="default"/>
+      </w:rPr>
+    </w:lvl>
+    <w:lvl w:ilvl="5" w:tplc="2C0A0005" w:tentative="1">
+      <w:start w:val="1"/>
+      <w:numFmt w:val="bullet"/>
+      <w:lvlText w:val=""/>
+      <w:lvlJc w:val="left"/>
+      <w:pPr>
+        <w:ind w:left="4320" w:hanging="360"/>
+      </w:pPr>
+      <w:rPr>
+        <w:rFonts w:ascii="Wingdings" w:hAnsi="Wingdings" w:hint="default"/>
+      </w:rPr>
+    </w:lvl>
+    <w:lvl w:ilvl="6" w:tplc="2C0A0001" w:tentative="1">
+      <w:start w:val="1"/>
+      <w:numFmt w:val="bullet"/>
+      <w:lvlText w:val=""/>
+      <w:lvlJc w:val="left"/>
+      <w:pPr>
+        <w:ind w:left="5040" w:hanging="360"/>
+      </w:pPr>
+      <w:rPr>
+        <w:rFonts w:ascii="Symbol" w:hAnsi="Symbol" w:hint="default"/>
+      </w:rPr>
+    </w:lvl>
+    <w:lvl w:ilvl="7" w:tplc="2C0A0003" w:tentative="1">
+      <w:start w:val="1"/>
+      <w:numFmt w:val="bullet"/>
+      <w:lvlText w:val="o"/>
+      <w:lvlJc w:val="left"/>
+      <w:pPr>
+        <w:ind w:left="5760" w:hanging="360"/>
+      </w:pPr>
+      <w:rPr>
+        <w:rFonts w:ascii="Courier New" w:hAnsi="Courier New" w:cs="Courier New" w:hint="default"/>
+      </w:rPr>
+    </w:lvl>
+    <w:lvl w:ilvl="8" w:tplc="2C0A0005" w:tentative="1">
+      <w:start w:val="1"/>
+      <w:numFmt w:val="bullet"/>
+      <w:lvlText w:val=""/>
+      <w:lvlJc w:val="left"/>
+      <w:pPr>
+        <w:ind w:left="6480" w:hanging="360"/>
+      </w:pPr>
+      <w:rPr>
+        <w:rFonts w:ascii="Wingdings" w:hAnsi="Wingdings" w:hint="default"/>
+      </w:rPr>
+    </w:lvl>
+  </w:abstractNum>
+  <w:abstractNum w:abstractNumId="9" w15:restartNumberingAfterBreak="0">
+    <w:nsid w:val="2FE17984"/>
+    <w:multiLevelType w:val="hybridMultilevel"/>
+    <w:tmpl w:val="FCA4BE34"/>
+    <w:lvl w:ilvl="0" w:tplc="2C0A0001">
+      <w:start w:val="1"/>
+      <w:numFmt w:val="bullet"/>
+      <w:lvlText w:val=""/>
+      <w:lvlJc w:val="left"/>
+      <w:pPr>
+        <w:ind w:left="720" w:hanging="360"/>
+      </w:pPr>
+      <w:rPr>
+        <w:rFonts w:ascii="Symbol" w:hAnsi="Symbol" w:hint="default"/>
+      </w:rPr>
+    </w:lvl>
+    <w:lvl w:ilvl="1" w:tplc="2C0A0003" w:tentative="1">
+      <w:start w:val="1"/>
+      <w:numFmt w:val="bullet"/>
+      <w:lvlText w:val="o"/>
+      <w:lvlJc w:val="left"/>
+      <w:pPr>
+        <w:ind w:left="1440" w:hanging="360"/>
+      </w:pPr>
+      <w:rPr>
+        <w:rFonts w:ascii="Courier New" w:hAnsi="Courier New" w:cs="Courier New" w:hint="default"/>
+      </w:rPr>
+    </w:lvl>
+    <w:lvl w:ilvl="2" w:tplc="2C0A0005" w:tentative="1">
+      <w:start w:val="1"/>
+      <w:numFmt w:val="bullet"/>
+      <w:lvlText w:val=""/>
+      <w:lvlJc w:val="left"/>
+      <w:pPr>
+        <w:ind w:left="2160" w:hanging="360"/>
+      </w:pPr>
+      <w:rPr>
+        <w:rFonts w:ascii="Wingdings" w:hAnsi="Wingdings" w:hint="default"/>
+      </w:rPr>
+    </w:lvl>
+    <w:lvl w:ilvl="3" w:tplc="2C0A0001" w:tentative="1">
+      <w:start w:val="1"/>
+      <w:numFmt w:val="bullet"/>
+      <w:lvlText w:val=""/>
+      <w:lvlJc w:val="left"/>
+      <w:pPr>
+        <w:ind w:left="2880" w:hanging="360"/>
+      </w:pPr>
+      <w:rPr>
+        <w:rFonts w:ascii="Symbol" w:hAnsi="Symbol" w:hint="default"/>
+      </w:rPr>
+    </w:lvl>
+    <w:lvl w:ilvl="4" w:tplc="2C0A0003" w:tentative="1">
+      <w:start w:val="1"/>
+      <w:numFmt w:val="bullet"/>
+      <w:lvlText w:val="o"/>
+      <w:lvlJc w:val="left"/>
+      <w:pPr>
+        <w:ind w:left="3600" w:hanging="360"/>
+      </w:pPr>
+      <w:rPr>
+        <w:rFonts w:ascii="Courier New" w:hAnsi="Courier New" w:cs="Courier New" w:hint="default"/>
+      </w:rPr>
+    </w:lvl>
+    <w:lvl w:ilvl="5" w:tplc="2C0A0005" w:tentative="1">
+      <w:start w:val="1"/>
+      <w:numFmt w:val="bullet"/>
+      <w:lvlText w:val=""/>
+      <w:lvlJc w:val="left"/>
+      <w:pPr>
+        <w:ind w:left="4320" w:hanging="360"/>
+      </w:pPr>
+      <w:rPr>
+        <w:rFonts w:ascii="Wingdings" w:hAnsi="Wingdings" w:hint="default"/>
+      </w:rPr>
+    </w:lvl>
+    <w:lvl w:ilvl="6" w:tplc="2C0A0001" w:tentative="1">
+      <w:start w:val="1"/>
+      <w:numFmt w:val="bullet"/>
+      <w:lvlText w:val=""/>
+      <w:lvlJc w:val="left"/>
+      <w:pPr>
+        <w:ind w:left="5040" w:hanging="360"/>
+      </w:pPr>
+      <w:rPr>
+        <w:rFonts w:ascii="Symbol" w:hAnsi="Symbol" w:hint="default"/>
+      </w:rPr>
+    </w:lvl>
+    <w:lvl w:ilvl="7" w:tplc="2C0A0003" w:tentative="1">
+      <w:start w:val="1"/>
+      <w:numFmt w:val="bullet"/>
+      <w:lvlText w:val="o"/>
+      <w:lvlJc w:val="left"/>
+      <w:pPr>
+        <w:ind w:left="5760" w:hanging="360"/>
+      </w:pPr>
+      <w:rPr>
+        <w:rFonts w:ascii="Courier New" w:hAnsi="Courier New" w:cs="Courier New" w:hint="default"/>
+      </w:rPr>
+    </w:lvl>
+    <w:lvl w:ilvl="8" w:tplc="2C0A0005" w:tentative="1">
+      <w:start w:val="1"/>
+      <w:numFmt w:val="bullet"/>
+      <w:lvlText w:val=""/>
+      <w:lvlJc w:val="left"/>
+      <w:pPr>
+        <w:ind w:left="6480" w:hanging="360"/>
+      </w:pPr>
+      <w:rPr>
+        <w:rFonts w:ascii="Wingdings" w:hAnsi="Wingdings" w:hint="default"/>
+      </w:rPr>
+    </w:lvl>
+  </w:abstractNum>
+  <w:abstractNum w:abstractNumId="10" w15:restartNumberingAfterBreak="0">
     <w:nsid w:val="51CE0014"/>
     <w:multiLevelType w:val="multilevel"/>
     <w:tmpl w:val="396EC20C"/>
@@ -15923,7 +17557,7 @@
       </w:pPr>
     </w:lvl>
   </w:abstractNum>
-  <w:abstractNum w:abstractNumId="8" w15:restartNumberingAfterBreak="0">
+  <w:abstractNum w:abstractNumId="11" w15:restartNumberingAfterBreak="0">
     <w:nsid w:val="666F6E8D"/>
     <w:multiLevelType w:val="hybridMultilevel"/>
     <w:tmpl w:val="BA62B874"/>
@@ -16036,7 +17670,7 @@
       </w:rPr>
     </w:lvl>
   </w:abstractNum>
-  <w:abstractNum w:abstractNumId="9" w15:restartNumberingAfterBreak="0">
+  <w:abstractNum w:abstractNumId="12" w15:restartNumberingAfterBreak="0">
     <w:nsid w:val="6DF93E31"/>
     <w:multiLevelType w:val="hybridMultilevel"/>
     <w:tmpl w:val="5262E2BE"/>
@@ -16149,7 +17783,7 @@
       </w:rPr>
     </w:lvl>
   </w:abstractNum>
-  <w:abstractNum w:abstractNumId="10" w15:restartNumberingAfterBreak="0">
+  <w:abstractNum w:abstractNumId="13" w15:restartNumberingAfterBreak="0">
     <w:nsid w:val="70D624C8"/>
     <w:multiLevelType w:val="multilevel"/>
     <w:tmpl w:val="A52AD758"/>
@@ -16244,7 +17878,7 @@
       </w:pPr>
     </w:lvl>
   </w:abstractNum>
-  <w:abstractNum w:abstractNumId="11" w15:restartNumberingAfterBreak="0">
+  <w:abstractNum w:abstractNumId="14" w15:restartNumberingAfterBreak="0">
     <w:nsid w:val="730844EC"/>
     <w:multiLevelType w:val="multilevel"/>
     <w:tmpl w:val="942622BA"/>
@@ -16340,7 +17974,7 @@
       </w:pPr>
     </w:lvl>
   </w:abstractNum>
-  <w:abstractNum w:abstractNumId="12" w15:restartNumberingAfterBreak="0">
+  <w:abstractNum w:abstractNumId="15" w15:restartNumberingAfterBreak="0">
     <w:nsid w:val="7A9E6027"/>
     <w:multiLevelType w:val="hybridMultilevel"/>
     <w:tmpl w:val="F4A04856"/>
@@ -16457,67 +18091,49 @@
     <w:abstractNumId w:val="1"/>
   </w:num>
   <w:num w:numId="2">
+    <w:abstractNumId w:val="13"/>
+  </w:num>
+  <w:num w:numId="3">
+    <w:abstractNumId w:val="14"/>
+  </w:num>
+  <w:num w:numId="4">
     <w:abstractNumId w:val="10"/>
   </w:num>
-  <w:num w:numId="3">
-    <w:abstractNumId w:val="11"/>
-  </w:num>
-  <w:num w:numId="4">
+  <w:num w:numId="5">
     <w:abstractNumId w:val="7"/>
-  </w:num>
-  <w:num w:numId="5">
-    <w:abstractNumId w:val="6"/>
-    <w:lvlOverride w:ilvl="0"/>
-    <w:lvlOverride w:ilvl="1"/>
-    <w:lvlOverride w:ilvl="2"/>
-    <w:lvlOverride w:ilvl="3"/>
-    <w:lvlOverride w:ilvl="4"/>
-    <w:lvlOverride w:ilvl="5"/>
-    <w:lvlOverride w:ilvl="6"/>
-    <w:lvlOverride w:ilvl="7"/>
-    <w:lvlOverride w:ilvl="8"/>
   </w:num>
   <w:num w:numId="6">
     <w:abstractNumId w:val="4"/>
-    <w:lvlOverride w:ilvl="0"/>
-    <w:lvlOverride w:ilvl="1"/>
-    <w:lvlOverride w:ilvl="2"/>
-    <w:lvlOverride w:ilvl="3"/>
-    <w:lvlOverride w:ilvl="4"/>
-    <w:lvlOverride w:ilvl="5"/>
-    <w:lvlOverride w:ilvl="6"/>
-    <w:lvlOverride w:ilvl="7"/>
-    <w:lvlOverride w:ilvl="8"/>
   </w:num>
   <w:num w:numId="7">
     <w:abstractNumId w:val="2"/>
-    <w:lvlOverride w:ilvl="0"/>
-    <w:lvlOverride w:ilvl="1"/>
-    <w:lvlOverride w:ilvl="2"/>
-    <w:lvlOverride w:ilvl="3"/>
-    <w:lvlOverride w:ilvl="4"/>
-    <w:lvlOverride w:ilvl="5"/>
-    <w:lvlOverride w:ilvl="6"/>
-    <w:lvlOverride w:ilvl="7"/>
-    <w:lvlOverride w:ilvl="8"/>
   </w:num>
   <w:num w:numId="8">
-    <w:abstractNumId w:val="12"/>
+    <w:abstractNumId w:val="15"/>
   </w:num>
   <w:num w:numId="9">
-    <w:abstractNumId w:val="8"/>
+    <w:abstractNumId w:val="11"/>
   </w:num>
   <w:num w:numId="10">
     <w:abstractNumId w:val="0"/>
   </w:num>
   <w:num w:numId="11">
-    <w:abstractNumId w:val="9"/>
+    <w:abstractNumId w:val="12"/>
   </w:num>
   <w:num w:numId="12">
     <w:abstractNumId w:val="5"/>
   </w:num>
   <w:num w:numId="13">
     <w:abstractNumId w:val="3"/>
+  </w:num>
+  <w:num w:numId="14">
+    <w:abstractNumId w:val="8"/>
+  </w:num>
+  <w:num w:numId="15">
+    <w:abstractNumId w:val="6"/>
+  </w:num>
+  <w:num w:numId="16">
+    <w:abstractNumId w:val="9"/>
   </w:num>
 </w:numbering>
 </file>

</xml_diff>